<commit_message>
few updates on diagrams and on final document
</commit_message>
<xml_diff>
--- a/2_DesignDocument/Document/DesignDocument_2.docx
+++ b/2_DesignDocument/Document/DesignDocument_2.docx
@@ -3982,21 +3982,21 @@
           <w:sz w:val="22"/>
           <w:lang w:val="en-GB"/>
         </w:rPr>
-        <w:t xml:space="preserve"> and has</w:t>
-      </w:r>
-      <w:r>
-        <w:rPr>
-          <w:sz w:val="22"/>
-          <w:lang w:val="en-GB"/>
-        </w:rPr>
-        <w:t xml:space="preserve"> also </w:t>
-      </w:r>
-      <w:r>
-        <w:rPr>
-          <w:sz w:val="22"/>
-          <w:lang w:val="en-GB"/>
-        </w:rPr>
-        <w:t xml:space="preserve">some </w:t>
+        <w:t xml:space="preserve"> and </w:t>
+      </w:r>
+      <w:r>
+        <w:rPr>
+          <w:sz w:val="22"/>
+          <w:lang w:val="en-GB"/>
+        </w:rPr>
+        <w:t>the main</w:t>
+      </w:r>
+      <w:r>
+        <w:rPr>
+          <w:sz w:val="22"/>
+          <w:lang w:val="en-GB"/>
+        </w:rPr>
+        <w:t xml:space="preserve"> </w:t>
       </w:r>
       <w:r>
         <w:rPr>
@@ -4033,7 +4033,7 @@
           <w:sz w:val="22"/>
           <w:lang w:val="en-GB"/>
         </w:rPr>
-        <w:t xml:space="preserve">The document is addressed to programmers and aims to be a helpful guide for the development of the system. </w:t>
+        <w:t xml:space="preserve">The document is addressed to programmers and aims to be a guide for the development of the system. </w:t>
       </w:r>
     </w:p>
     <w:p>
@@ -7359,15 +7359,17 @@
       </w:pPr>
       <w:r>
         <w:rPr>
+          <w:rFonts w:asciiTheme="minorHAnsi" w:hAnsiTheme="minorHAnsi" w:cstheme="minorHAnsi"/>
           <w:noProof/>
           <w:sz w:val="22"/>
+          <w:szCs w:val="20"/>
         </w:rPr>
         <w:lastRenderedPageBreak/>
         <w:drawing>
-          <wp:inline distT="0" distB="0" distL="0" distR="0" wp14:anchorId="1FD93715" wp14:editId="6B22D500">
-            <wp:extent cx="5648325" cy="3564627"/>
+          <wp:inline distT="0" distB="0" distL="0" distR="0">
+            <wp:extent cx="5400675" cy="3408337"/>
             <wp:effectExtent l="0" t="0" r="0" b="0"/>
-            <wp:docPr id="17" name="Immagine 17"/>
+            <wp:docPr id="27" name="Immagine 27"/>
             <wp:cNvGraphicFramePr>
               <a:graphicFrameLocks xmlns:a="http://schemas.openxmlformats.org/drawingml/2006/main" noChangeAspect="1"/>
             </wp:cNvGraphicFramePr>
@@ -7375,11 +7377,11 @@
               <a:graphicData uri="http://schemas.openxmlformats.org/drawingml/2006/picture">
                 <pic:pic xmlns:pic="http://schemas.openxmlformats.org/drawingml/2006/picture">
                   <pic:nvPicPr>
-                    <pic:cNvPr id="17" name="ComponentDiagram_application.png"/>
+                    <pic:cNvPr id="27" name="ComponentDiagram_application.png"/>
                     <pic:cNvPicPr/>
                   </pic:nvPicPr>
                   <pic:blipFill>
-                    <a:blip r:embed="rId11" cstate="print">
+                    <a:blip r:embed="rId11">
                       <a:extLst>
                         <a:ext uri="{28A0092B-C50C-407E-A947-70E740481C1C}">
                           <a14:useLocalDpi xmlns:a14="http://schemas.microsoft.com/office/drawing/2010/main" val="0"/>
@@ -7393,7 +7395,7 @@
                   <pic:spPr>
                     <a:xfrm>
                       <a:off x="0" y="0"/>
-                      <a:ext cx="5663480" cy="3574191"/>
+                      <a:ext cx="5404469" cy="3410731"/>
                     </a:xfrm>
                     <a:prstGeom prst="rect">
                       <a:avLst/>
@@ -7433,34 +7435,54 @@
           <w:szCs w:val="20"/>
           <w:lang w:val="en-GB"/>
         </w:rPr>
-        <w:t xml:space="preserve"> interface Manage</w:t>
-      </w:r>
-      <w:r>
-        <w:rPr>
-          <w:rFonts w:asciiTheme="minorHAnsi" w:hAnsiTheme="minorHAnsi" w:cstheme="minorHAnsi"/>
-          <w:sz w:val="22"/>
-          <w:szCs w:val="20"/>
-          <w:lang w:val="en-GB"/>
-        </w:rPr>
         <w:t xml:space="preserve"> </w:t>
       </w:r>
-      <w:r>
-        <w:rPr>
-          <w:rFonts w:asciiTheme="minorHAnsi" w:hAnsiTheme="minorHAnsi" w:cstheme="minorHAnsi"/>
-          <w:sz w:val="22"/>
-          <w:szCs w:val="20"/>
-          <w:lang w:val="en-GB"/>
-        </w:rPr>
-        <w:t>Information</w:t>
-      </w:r>
-      <w:r>
-        <w:rPr>
-          <w:rFonts w:asciiTheme="minorHAnsi" w:hAnsiTheme="minorHAnsi" w:cstheme="minorHAnsi"/>
-          <w:sz w:val="22"/>
-          <w:szCs w:val="20"/>
-          <w:lang w:val="en-GB"/>
-        </w:rPr>
-        <w:t xml:space="preserve"> offers the set of methods to let the controller communicate with the model</w:t>
+      <w:proofErr w:type="spellStart"/>
+      <w:r>
+        <w:rPr>
+          <w:rFonts w:asciiTheme="minorHAnsi" w:hAnsiTheme="minorHAnsi" w:cstheme="minorHAnsi"/>
+          <w:sz w:val="22"/>
+          <w:szCs w:val="20"/>
+          <w:lang w:val="en-GB"/>
+        </w:rPr>
+        <w:t>ManageInformation</w:t>
+      </w:r>
+      <w:proofErr w:type="spellEnd"/>
+      <w:r>
+        <w:rPr>
+          <w:rFonts w:asciiTheme="minorHAnsi" w:hAnsiTheme="minorHAnsi" w:cstheme="minorHAnsi"/>
+          <w:sz w:val="22"/>
+          <w:szCs w:val="20"/>
+          <w:lang w:val="en-GB"/>
+        </w:rPr>
+        <w:t xml:space="preserve"> </w:t>
+      </w:r>
+      <w:r>
+        <w:rPr>
+          <w:rFonts w:asciiTheme="minorHAnsi" w:hAnsiTheme="minorHAnsi" w:cstheme="minorHAnsi"/>
+          <w:sz w:val="22"/>
+          <w:szCs w:val="20"/>
+          <w:lang w:val="en-GB"/>
+        </w:rPr>
+        <w:t xml:space="preserve">interface </w:t>
+      </w:r>
+      <w:r>
+        <w:rPr>
+          <w:rFonts w:asciiTheme="minorHAnsi" w:hAnsiTheme="minorHAnsi" w:cstheme="minorHAnsi"/>
+          <w:sz w:val="22"/>
+          <w:szCs w:val="20"/>
+          <w:lang w:val="en-GB"/>
+        </w:rPr>
+        <w:t>provides</w:t>
+      </w:r>
+      <w:r>
+        <w:rPr>
+          <w:rFonts w:asciiTheme="minorHAnsi" w:hAnsiTheme="minorHAnsi" w:cstheme="minorHAnsi"/>
+          <w:sz w:val="22"/>
+          <w:szCs w:val="20"/>
+          <w:lang w:val="en-GB"/>
+        </w:rPr>
+        <w:t xml:space="preserve"> the set of methods to let the controller communicate with the model</w:t>
       </w:r>
       <w:r>
         <w:rPr>
@@ -7508,7 +7530,136 @@
           <w:szCs w:val="20"/>
           <w:lang w:val="en-GB"/>
         </w:rPr>
-        <w:t xml:space="preserve"> the database and contains all the DAO and DTO components. Through all of them, the controller is able to communicate with the database in a roundabout way.</w:t>
+        <w:t xml:space="preserve"> the database and contains all the DAO and DTO components. Through all of them, the controller </w:t>
+      </w:r>
+      <w:r>
+        <w:rPr>
+          <w:rFonts w:asciiTheme="minorHAnsi" w:hAnsiTheme="minorHAnsi" w:cstheme="minorHAnsi"/>
+          <w:sz w:val="22"/>
+          <w:szCs w:val="20"/>
+          <w:lang w:val="en-GB"/>
+        </w:rPr>
+        <w:t>can</w:t>
+      </w:r>
+      <w:r>
+        <w:rPr>
+          <w:rFonts w:asciiTheme="minorHAnsi" w:hAnsiTheme="minorHAnsi" w:cstheme="minorHAnsi"/>
+          <w:sz w:val="22"/>
+          <w:szCs w:val="20"/>
+          <w:lang w:val="en-GB"/>
+        </w:rPr>
+        <w:t xml:space="preserve"> communicate with the database in a roundabout way.</w:t>
+      </w:r>
+    </w:p>
+    <w:p>
+      <w:pPr>
+        <w:spacing w:after="120"/>
+        <w:ind w:right="2183"/>
+        <w:rPr>
+          <w:rFonts w:asciiTheme="minorHAnsi" w:hAnsiTheme="minorHAnsi" w:cstheme="minorHAnsi"/>
+          <w:sz w:val="22"/>
+          <w:szCs w:val="20"/>
+          <w:lang w:val="en-GB"/>
+        </w:rPr>
+      </w:pPr>
+      <w:r>
+        <w:rPr>
+          <w:rFonts w:asciiTheme="minorHAnsi" w:hAnsiTheme="minorHAnsi" w:cstheme="minorHAnsi"/>
+          <w:sz w:val="22"/>
+          <w:szCs w:val="20"/>
+          <w:lang w:val="en-GB"/>
+        </w:rPr>
+        <w:t xml:space="preserve">The DAOs exchange messages directly with the Database, while the </w:t>
+      </w:r>
+      <w:proofErr w:type="spellStart"/>
+      <w:r>
+        <w:rPr>
+          <w:rFonts w:asciiTheme="minorHAnsi" w:hAnsiTheme="minorHAnsi" w:cstheme="minorHAnsi"/>
+          <w:sz w:val="22"/>
+          <w:szCs w:val="20"/>
+          <w:lang w:val="en-GB"/>
+        </w:rPr>
+        <w:t>DataInterface</w:t>
+      </w:r>
+      <w:proofErr w:type="spellEnd"/>
+      <w:r>
+        <w:rPr>
+          <w:rFonts w:asciiTheme="minorHAnsi" w:hAnsiTheme="minorHAnsi" w:cstheme="minorHAnsi"/>
+          <w:sz w:val="22"/>
+          <w:szCs w:val="20"/>
+          <w:lang w:val="en-GB"/>
+        </w:rPr>
+        <w:t xml:space="preserve"> lets the model communicate with the </w:t>
+      </w:r>
+      <w:proofErr w:type="spellStart"/>
+      <w:r>
+        <w:rPr>
+          <w:rFonts w:asciiTheme="minorHAnsi" w:hAnsiTheme="minorHAnsi" w:cstheme="minorHAnsi"/>
+          <w:sz w:val="22"/>
+          <w:szCs w:val="20"/>
+          <w:lang w:val="en-GB"/>
+        </w:rPr>
+        <w:t>DataService</w:t>
+      </w:r>
+      <w:proofErr w:type="spellEnd"/>
+      <w:r>
+        <w:rPr>
+          <w:rFonts w:asciiTheme="minorHAnsi" w:hAnsiTheme="minorHAnsi" w:cstheme="minorHAnsi"/>
+          <w:sz w:val="22"/>
+          <w:szCs w:val="20"/>
+          <w:lang w:val="en-GB"/>
+        </w:rPr>
+        <w:t xml:space="preserve">. </w:t>
+      </w:r>
+    </w:p>
+    <w:p>
+      <w:pPr>
+        <w:spacing w:after="120"/>
+        <w:ind w:right="2183"/>
+        <w:rPr>
+          <w:rFonts w:asciiTheme="minorHAnsi" w:hAnsiTheme="minorHAnsi" w:cstheme="minorHAnsi"/>
+          <w:sz w:val="22"/>
+          <w:szCs w:val="20"/>
+          <w:lang w:val="en-GB"/>
+        </w:rPr>
+      </w:pPr>
+      <w:r>
+        <w:rPr>
+          <w:rFonts w:asciiTheme="minorHAnsi" w:hAnsiTheme="minorHAnsi" w:cstheme="minorHAnsi"/>
+          <w:sz w:val="22"/>
+          <w:szCs w:val="20"/>
+          <w:lang w:val="en-GB"/>
+        </w:rPr>
+        <w:t xml:space="preserve">Database and </w:t>
+      </w:r>
+      <w:proofErr w:type="spellStart"/>
+      <w:r>
+        <w:rPr>
+          <w:rFonts w:asciiTheme="minorHAnsi" w:hAnsiTheme="minorHAnsi" w:cstheme="minorHAnsi"/>
+          <w:sz w:val="22"/>
+          <w:szCs w:val="20"/>
+          <w:lang w:val="en-GB"/>
+        </w:rPr>
+        <w:t>DataService</w:t>
+      </w:r>
+      <w:proofErr w:type="spellEnd"/>
+      <w:r>
+        <w:rPr>
+          <w:rFonts w:asciiTheme="minorHAnsi" w:hAnsiTheme="minorHAnsi" w:cstheme="minorHAnsi"/>
+          <w:sz w:val="22"/>
+          <w:szCs w:val="20"/>
+          <w:lang w:val="en-GB"/>
+        </w:rPr>
+        <w:t xml:space="preserve"> are</w:t>
+      </w:r>
+      <w:r>
+        <w:rPr>
+          <w:rFonts w:asciiTheme="minorHAnsi" w:hAnsiTheme="minorHAnsi" w:cstheme="minorHAnsi"/>
+          <w:sz w:val="22"/>
+          <w:szCs w:val="20"/>
+          <w:lang w:val="en-GB"/>
+        </w:rPr>
+        <w:t xml:space="preserve"> both contained in the persistence node.</w:t>
       </w:r>
     </w:p>
     <w:p>
@@ -7627,6 +7778,35 @@
           <w:szCs w:val="20"/>
           <w:lang w:val="en-GB"/>
         </w:rPr>
+        <w:t xml:space="preserve">, and the </w:t>
+      </w:r>
+      <w:proofErr w:type="spellStart"/>
+      <w:r>
+        <w:rPr>
+          <w:rFonts w:asciiTheme="minorHAnsi" w:hAnsiTheme="minorHAnsi" w:cstheme="minorHAnsi"/>
+          <w:sz w:val="22"/>
+          <w:szCs w:val="20"/>
+          <w:lang w:val="en-GB"/>
+        </w:rPr>
+        <w:t>DataService</w:t>
+      </w:r>
+      <w:proofErr w:type="spellEnd"/>
+      <w:r>
+        <w:rPr>
+          <w:rFonts w:asciiTheme="minorHAnsi" w:hAnsiTheme="minorHAnsi" w:cstheme="minorHAnsi"/>
+          <w:sz w:val="22"/>
+          <w:szCs w:val="20"/>
+          <w:lang w:val="en-GB"/>
+        </w:rPr>
+        <w:t xml:space="preserve"> component</w:t>
+      </w:r>
+      <w:r>
+        <w:rPr>
+          <w:rFonts w:asciiTheme="minorHAnsi" w:hAnsiTheme="minorHAnsi" w:cstheme="minorHAnsi"/>
+          <w:sz w:val="22"/>
+          <w:szCs w:val="20"/>
+          <w:lang w:val="en-GB"/>
+        </w:rPr>
         <w:t xml:space="preserve">. </w:t>
       </w:r>
     </w:p>
@@ -7648,88 +7828,121 @@
           <w:szCs w:val="20"/>
           <w:lang w:val="en-GB"/>
         </w:rPr>
-        <w:t>T</w:t>
-      </w:r>
-      <w:r>
-        <w:rPr>
-          <w:rFonts w:asciiTheme="minorHAnsi" w:hAnsiTheme="minorHAnsi" w:cstheme="minorHAnsi"/>
-          <w:sz w:val="22"/>
-          <w:szCs w:val="20"/>
-          <w:lang w:val="en-GB"/>
-        </w:rPr>
-        <w:t>he component used t</w:t>
-      </w:r>
-      <w:r>
-        <w:rPr>
-          <w:rFonts w:asciiTheme="minorHAnsi" w:hAnsiTheme="minorHAnsi" w:cstheme="minorHAnsi"/>
-          <w:sz w:val="22"/>
-          <w:szCs w:val="20"/>
-          <w:lang w:val="en-GB"/>
-        </w:rPr>
-        <w:t xml:space="preserve">o </w:t>
-      </w:r>
-      <w:r>
-        <w:rPr>
-          <w:rFonts w:asciiTheme="minorHAnsi" w:hAnsiTheme="minorHAnsi" w:cstheme="minorHAnsi"/>
-          <w:sz w:val="22"/>
-          <w:szCs w:val="20"/>
-          <w:lang w:val="en-GB"/>
-        </w:rPr>
-        <w:t>interface with the DB is</w:t>
-      </w:r>
-      <w:r>
-        <w:rPr>
-          <w:rFonts w:asciiTheme="minorHAnsi" w:hAnsiTheme="minorHAnsi" w:cstheme="minorHAnsi"/>
-          <w:sz w:val="22"/>
-          <w:szCs w:val="20"/>
-          <w:lang w:val="en-GB"/>
-        </w:rPr>
-        <w:t xml:space="preserve"> the Data Service; this one, makes </w:t>
-      </w:r>
-      <w:r>
-        <w:rPr>
-          <w:rFonts w:asciiTheme="minorHAnsi" w:hAnsiTheme="minorHAnsi" w:cstheme="minorHAnsi"/>
-          <w:sz w:val="22"/>
-          <w:szCs w:val="20"/>
-          <w:lang w:val="en-GB"/>
-        </w:rPr>
-        <w:t xml:space="preserve">the interaction with the system installed on the cars </w:t>
-      </w:r>
-      <w:r>
-        <w:rPr>
-          <w:rFonts w:asciiTheme="minorHAnsi" w:hAnsiTheme="minorHAnsi" w:cstheme="minorHAnsi"/>
-          <w:sz w:val="22"/>
-          <w:szCs w:val="20"/>
-          <w:lang w:val="en-GB"/>
-        </w:rPr>
-        <w:t>possible</w:t>
-      </w:r>
-      <w:r>
-        <w:rPr>
-          <w:rFonts w:asciiTheme="minorHAnsi" w:hAnsiTheme="minorHAnsi" w:cstheme="minorHAnsi"/>
-          <w:sz w:val="22"/>
-          <w:szCs w:val="20"/>
-          <w:lang w:val="en-GB"/>
-        </w:rPr>
-        <w:t>. The purpose is</w:t>
-      </w:r>
-      <w:r>
-        <w:rPr>
-          <w:rFonts w:asciiTheme="minorHAnsi" w:hAnsiTheme="minorHAnsi" w:cstheme="minorHAnsi"/>
-          <w:sz w:val="22"/>
-          <w:szCs w:val="20"/>
-          <w:lang w:val="en-GB"/>
-        </w:rPr>
-        <w:t xml:space="preserve"> to get current information and </w:t>
-      </w:r>
-      <w:r>
-        <w:rPr>
-          <w:rFonts w:asciiTheme="minorHAnsi" w:hAnsiTheme="minorHAnsi" w:cstheme="minorHAnsi"/>
-          <w:sz w:val="22"/>
-          <w:szCs w:val="20"/>
-          <w:lang w:val="en-GB"/>
-        </w:rPr>
-        <w:t xml:space="preserve">provide them to the system, so that it is possible to update them after. </w:t>
+        <w:t xml:space="preserve">The </w:t>
+      </w:r>
+      <w:proofErr w:type="spellStart"/>
+      <w:r>
+        <w:rPr>
+          <w:rFonts w:asciiTheme="minorHAnsi" w:hAnsiTheme="minorHAnsi" w:cstheme="minorHAnsi"/>
+          <w:sz w:val="22"/>
+          <w:szCs w:val="20"/>
+          <w:lang w:val="en-GB"/>
+        </w:rPr>
+        <w:t>DataService</w:t>
+      </w:r>
+      <w:proofErr w:type="spellEnd"/>
+      <w:r>
+        <w:rPr>
+          <w:rFonts w:asciiTheme="minorHAnsi" w:hAnsiTheme="minorHAnsi" w:cstheme="minorHAnsi"/>
+          <w:sz w:val="22"/>
+          <w:szCs w:val="20"/>
+          <w:lang w:val="en-GB"/>
+        </w:rPr>
+        <w:t xml:space="preserve"> </w:t>
+      </w:r>
+      <w:r>
+        <w:rPr>
+          <w:rFonts w:asciiTheme="minorHAnsi" w:hAnsiTheme="minorHAnsi" w:cstheme="minorHAnsi"/>
+          <w:sz w:val="22"/>
+          <w:szCs w:val="20"/>
+          <w:lang w:val="en-GB"/>
+        </w:rPr>
+        <w:t>provides a way to interact</w:t>
+      </w:r>
+      <w:r>
+        <w:rPr>
+          <w:rFonts w:asciiTheme="minorHAnsi" w:hAnsiTheme="minorHAnsi" w:cstheme="minorHAnsi"/>
+          <w:sz w:val="22"/>
+          <w:szCs w:val="20"/>
+          <w:lang w:val="en-GB"/>
+        </w:rPr>
+        <w:t xml:space="preserve"> with the system installed on the </w:t>
+      </w:r>
+      <w:r>
+        <w:rPr>
+          <w:rFonts w:asciiTheme="minorHAnsi" w:hAnsiTheme="minorHAnsi" w:cstheme="minorHAnsi"/>
+          <w:sz w:val="22"/>
+          <w:szCs w:val="20"/>
+          <w:lang w:val="en-GB"/>
+        </w:rPr>
+        <w:t xml:space="preserve">physical </w:t>
+      </w:r>
+      <w:r>
+        <w:rPr>
+          <w:rFonts w:asciiTheme="minorHAnsi" w:hAnsiTheme="minorHAnsi" w:cstheme="minorHAnsi"/>
+          <w:sz w:val="22"/>
+          <w:szCs w:val="20"/>
+          <w:lang w:val="en-GB"/>
+        </w:rPr>
+        <w:t>cars</w:t>
+      </w:r>
+      <w:r>
+        <w:rPr>
+          <w:rFonts w:asciiTheme="minorHAnsi" w:hAnsiTheme="minorHAnsi" w:cstheme="minorHAnsi"/>
+          <w:sz w:val="22"/>
+          <w:szCs w:val="20"/>
+          <w:lang w:val="en-GB"/>
+        </w:rPr>
+        <w:t xml:space="preserve"> and with power plugs. </w:t>
+      </w:r>
+      <w:r>
+        <w:rPr>
+          <w:rFonts w:asciiTheme="minorHAnsi" w:hAnsiTheme="minorHAnsi" w:cstheme="minorHAnsi"/>
+          <w:sz w:val="22"/>
+          <w:szCs w:val="20"/>
+          <w:lang w:val="en-GB"/>
+        </w:rPr>
+        <w:t>The purpose is</w:t>
+      </w:r>
+      <w:r>
+        <w:rPr>
+          <w:rFonts w:asciiTheme="minorHAnsi" w:hAnsiTheme="minorHAnsi" w:cstheme="minorHAnsi"/>
+          <w:sz w:val="22"/>
+          <w:szCs w:val="20"/>
+          <w:lang w:val="en-GB"/>
+        </w:rPr>
+        <w:t xml:space="preserve"> to get current information </w:t>
+      </w:r>
+      <w:r>
+        <w:rPr>
+          <w:rFonts w:asciiTheme="minorHAnsi" w:hAnsiTheme="minorHAnsi" w:cstheme="minorHAnsi"/>
+          <w:sz w:val="22"/>
+          <w:szCs w:val="20"/>
+          <w:lang w:val="en-GB"/>
+        </w:rPr>
+        <w:t>about both and, for power plugs, also to set their status.</w:t>
+      </w:r>
+    </w:p>
+    <w:p>
+      <w:pPr>
+        <w:spacing w:after="120"/>
+        <w:ind w:left="0" w:right="2183" w:firstLine="0"/>
+        <w:rPr>
+          <w:rFonts w:asciiTheme="minorHAnsi" w:hAnsiTheme="minorHAnsi" w:cstheme="minorHAnsi"/>
+          <w:sz w:val="22"/>
+          <w:szCs w:val="20"/>
+          <w:lang w:val="en-GB"/>
+        </w:rPr>
+      </w:pPr>
+      <w:r>
+        <w:rPr>
+          <w:rFonts w:asciiTheme="minorHAnsi" w:hAnsiTheme="minorHAnsi" w:cstheme="minorHAnsi"/>
+          <w:sz w:val="22"/>
+          <w:szCs w:val="20"/>
+          <w:lang w:val="en-GB"/>
+        </w:rPr>
+        <w:lastRenderedPageBreak/>
+        <w:t>The Database, as already said, gets direct messages from the DAOs.</w:t>
       </w:r>
     </w:p>
     <w:p>
@@ -7750,12 +7963,11 @@
           <w:sz w:val="22"/>
           <w:szCs w:val="20"/>
         </w:rPr>
-        <w:lastRenderedPageBreak/>
         <w:drawing>
           <wp:inline distT="0" distB="0" distL="0" distR="0">
-            <wp:extent cx="2066925" cy="2232721"/>
+            <wp:extent cx="3048000" cy="3268043"/>
             <wp:effectExtent l="0" t="0" r="0" b="0"/>
-            <wp:docPr id="18" name="Immagine 18"/>
+            <wp:docPr id="26" name="Immagine 26"/>
             <wp:cNvGraphicFramePr>
               <a:graphicFrameLocks xmlns:a="http://schemas.openxmlformats.org/drawingml/2006/main" noChangeAspect="1"/>
             </wp:cNvGraphicFramePr>
@@ -7763,7 +7975,7 @@
               <a:graphicData uri="http://schemas.openxmlformats.org/drawingml/2006/picture">
                 <pic:pic xmlns:pic="http://schemas.openxmlformats.org/drawingml/2006/picture">
                   <pic:nvPicPr>
-                    <pic:cNvPr id="18" name="ComponentDiagram_persistence.png"/>
+                    <pic:cNvPr id="26" name="ComponentDiagram_persistence.png"/>
                     <pic:cNvPicPr/>
                   </pic:nvPicPr>
                   <pic:blipFill rotWithShape="1">
@@ -7774,13 +7986,13 @@
                         </a:ext>
                       </a:extLst>
                     </a:blip>
-                    <a:srcRect b="5386"/>
+                    <a:srcRect b="6089"/>
                     <a:stretch/>
                   </pic:blipFill>
                   <pic:spPr bwMode="auto">
                     <a:xfrm>
                       <a:off x="0" y="0"/>
-                      <a:ext cx="2070826" cy="2236935"/>
+                      <a:ext cx="3050592" cy="3270822"/>
                     </a:xfrm>
                     <a:prstGeom prst="rect">
                       <a:avLst/>
@@ -7960,6 +8172,7 @@
           <w:szCs w:val="20"/>
           <w:lang w:val="en-GB"/>
         </w:rPr>
+        <w:lastRenderedPageBreak/>
         <w:t>The applications are based on the MVC pattern.</w:t>
       </w:r>
     </w:p>
@@ -8043,12 +8256,11 @@
           <w:sz w:val="22"/>
           <w:szCs w:val="20"/>
         </w:rPr>
-        <w:lastRenderedPageBreak/>
         <w:drawing>
           <wp:inline distT="0" distB="0" distL="0" distR="0">
-            <wp:extent cx="5194818" cy="4095750"/>
+            <wp:extent cx="4800600" cy="4504789"/>
             <wp:effectExtent l="0" t="0" r="0" b="0"/>
-            <wp:docPr id="11" name="Immagine 11"/>
+            <wp:docPr id="2" name="Immagine 2"/>
             <wp:cNvGraphicFramePr>
               <a:graphicFrameLocks xmlns:a="http://schemas.openxmlformats.org/drawingml/2006/main" noChangeAspect="1"/>
             </wp:cNvGraphicFramePr>
@@ -8056,10 +8268,10 @@
               <a:graphicData uri="http://schemas.openxmlformats.org/drawingml/2006/picture">
                 <pic:pic xmlns:pic="http://schemas.openxmlformats.org/drawingml/2006/picture">
                   <pic:nvPicPr>
-                    <pic:cNvPr id="11" name="deployment_view.png"/>
+                    <pic:cNvPr id="2" name="deployment_view.png"/>
                     <pic:cNvPicPr/>
                   </pic:nvPicPr>
-                  <pic:blipFill>
+                  <pic:blipFill rotWithShape="1">
                     <a:blip r:embed="rId14">
                       <a:extLst>
                         <a:ext uri="{28A0092B-C50C-407E-A947-70E740481C1C}">
@@ -8067,18 +8279,25 @@
                         </a:ext>
                       </a:extLst>
                     </a:blip>
-                    <a:stretch>
-                      <a:fillRect/>
-                    </a:stretch>
+                    <a:srcRect r="2690" b="2808"/>
+                    <a:stretch/>
                   </pic:blipFill>
-                  <pic:spPr>
+                  <pic:spPr bwMode="auto">
                     <a:xfrm>
                       <a:off x="0" y="0"/>
-                      <a:ext cx="5203578" cy="4102657"/>
+                      <a:ext cx="4803748" cy="4507743"/>
                     </a:xfrm>
                     <a:prstGeom prst="rect">
                       <a:avLst/>
                     </a:prstGeom>
+                    <a:ln>
+                      <a:noFill/>
+                    </a:ln>
+                    <a:extLst>
+                      <a:ext uri="{53640926-AAD7-44D8-BBD7-CCE9431645EC}">
+                        <a14:shadowObscured xmlns:a14="http://schemas.microsoft.com/office/drawing/2010/main"/>
+                      </a:ext>
+                    </a:extLst>
                   </pic:spPr>
                 </pic:pic>
               </a:graphicData>
@@ -8348,9 +8567,9 @@
         </w:rPr>
         <w:drawing>
           <wp:inline distT="0" distB="0" distL="0" distR="0">
-            <wp:extent cx="6845908" cy="3341878"/>
-            <wp:effectExtent l="0" t="635" r="0" b="0"/>
-            <wp:docPr id="1" name="Immagine 1"/>
+            <wp:extent cx="6854781" cy="3324225"/>
+            <wp:effectExtent l="0" t="6668" r="0" b="0"/>
+            <wp:docPr id="24" name="Immagine 24"/>
             <wp:cNvGraphicFramePr>
               <a:graphicFrameLocks xmlns:a="http://schemas.openxmlformats.org/drawingml/2006/main" noChangeAspect="1"/>
             </wp:cNvGraphicFramePr>
@@ -8358,7 +8577,7 @@
               <a:graphicData uri="http://schemas.openxmlformats.org/drawingml/2006/picture">
                 <pic:pic xmlns:pic="http://schemas.openxmlformats.org/drawingml/2006/picture">
                   <pic:nvPicPr>
-                    <pic:cNvPr id="1" name="Sequence_Closing_Car.png"/>
+                    <pic:cNvPr id="24" name="Sequence_Closing_Car.png"/>
                     <pic:cNvPicPr/>
                   </pic:nvPicPr>
                   <pic:blipFill rotWithShape="1">
@@ -8369,13 +8588,13 @@
                         </a:ext>
                       </a:extLst>
                     </a:blip>
-                    <a:srcRect r="1770" b="3024"/>
+                    <a:srcRect r="1720" b="3612"/>
                     <a:stretch/>
                   </pic:blipFill>
                   <pic:spPr bwMode="auto">
                     <a:xfrm rot="16200000">
                       <a:off x="0" y="0"/>
-                      <a:ext cx="6880814" cy="3358918"/>
+                      <a:ext cx="6864948" cy="3329155"/>
                     </a:xfrm>
                     <a:prstGeom prst="rect">
                       <a:avLst/>
@@ -9101,6 +9320,33 @@
     </w:p>
     <w:p>
       <w:pPr>
+        <w:spacing w:after="120"/>
+        <w:ind w:left="0" w:right="2183" w:firstLine="0"/>
+        <w:rPr>
+          <w:sz w:val="22"/>
+          <w:lang w:val="en-GB"/>
+        </w:rPr>
+      </w:pPr>
+      <w:r>
+        <w:rPr>
+          <w:sz w:val="22"/>
+          <w:lang w:val="en-GB"/>
+        </w:rPr>
+        <w:t>The interfaces we use are described in the following paragraphs. These play an important role because they grant the communication between the components of our system.</w:t>
+      </w:r>
+    </w:p>
+    <w:p>
+      <w:pPr>
+        <w:spacing w:after="120"/>
+        <w:ind w:left="0" w:right="2183" w:firstLine="0"/>
+        <w:rPr>
+          <w:sz w:val="22"/>
+          <w:lang w:val="en-GB"/>
+        </w:rPr>
+      </w:pPr>
+    </w:p>
+    <w:p>
+      <w:pPr>
         <w:pStyle w:val="Titolo2"/>
         <w:numPr>
           <w:ilvl w:val="2"/>
@@ -9141,9 +9387,889 @@
           <w:sz w:val="22"/>
           <w:lang w:val="en-GB"/>
         </w:rPr>
-        <w:t>The methods provided by the interface are:</w:t>
-      </w:r>
-    </w:p>
+        <w:t xml:space="preserve">This interface shows the methods through which the user and operator applications can send request to the </w:t>
+      </w:r>
+      <w:proofErr w:type="spellStart"/>
+      <w:r>
+        <w:rPr>
+          <w:sz w:val="22"/>
+          <w:lang w:val="en-GB"/>
+        </w:rPr>
+        <w:t>WebService</w:t>
+      </w:r>
+      <w:proofErr w:type="spellEnd"/>
+      <w:r>
+        <w:rPr>
+          <w:sz w:val="22"/>
+          <w:lang w:val="en-GB"/>
+        </w:rPr>
+        <w:t xml:space="preserve"> that dispatches them to the other controllers</w:t>
+      </w:r>
+      <w:r>
+        <w:rPr>
+          <w:sz w:val="22"/>
+          <w:lang w:val="en-GB"/>
+        </w:rPr>
+        <w:t xml:space="preserve">. In the following </w:t>
+      </w:r>
+      <w:r>
+        <w:rPr>
+          <w:sz w:val="22"/>
+          <w:lang w:val="en-GB"/>
+        </w:rPr>
+        <w:t>table,</w:t>
+      </w:r>
+      <w:r>
+        <w:rPr>
+          <w:sz w:val="22"/>
+          <w:lang w:val="en-GB"/>
+        </w:rPr>
+        <w:t xml:space="preserve"> we give a non-exhaustive list of methods to be defined.</w:t>
+      </w:r>
+    </w:p>
+    <w:tbl>
+      <w:tblPr>
+        <w:tblStyle w:val="Grigliatabella"/>
+        <w:tblW w:w="6946" w:type="dxa"/>
+        <w:tblBorders>
+          <w:top w:val="none" w:sz="0" w:space="0" w:color="auto"/>
+          <w:left w:val="none" w:sz="0" w:space="0" w:color="auto"/>
+          <w:bottom w:val="single" w:sz="12" w:space="0" w:color="auto"/>
+          <w:right w:val="none" w:sz="0" w:space="0" w:color="auto"/>
+          <w:insideH w:val="single" w:sz="12" w:space="0" w:color="auto"/>
+          <w:insideV w:val="single" w:sz="8" w:space="0" w:color="auto"/>
+        </w:tblBorders>
+        <w:tblCellMar>
+          <w:top w:w="57" w:type="dxa"/>
+          <w:bottom w:w="57" w:type="dxa"/>
+        </w:tblCellMar>
+        <w:tblLook w:val="04A0" w:firstRow="1" w:lastRow="0" w:firstColumn="1" w:lastColumn="0" w:noHBand="0" w:noVBand="1"/>
+      </w:tblPr>
+      <w:tblGrid>
+        <w:gridCol w:w="2552"/>
+        <w:gridCol w:w="4394"/>
+      </w:tblGrid>
+      <w:tr>
+        <w:trPr>
+          <w:trHeight w:val="364"/>
+        </w:trPr>
+        <w:tc>
+          <w:tcPr>
+            <w:tcW w:w="2552" w:type="dxa"/>
+          </w:tcPr>
+          <w:p>
+            <w:pPr>
+              <w:spacing w:after="0" w:line="240" w:lineRule="auto"/>
+              <w:ind w:left="0" w:right="0" w:firstLine="0"/>
+              <w:rPr>
+                <w:b/>
+                <w:sz w:val="22"/>
+                <w:lang w:val="en-GB"/>
+              </w:rPr>
+            </w:pPr>
+            <w:r>
+              <w:rPr>
+                <w:b/>
+                <w:sz w:val="22"/>
+                <w:lang w:val="en-GB"/>
+              </w:rPr>
+              <w:t>Method</w:t>
+            </w:r>
+          </w:p>
+        </w:tc>
+        <w:tc>
+          <w:tcPr>
+            <w:tcW w:w="4394" w:type="dxa"/>
+          </w:tcPr>
+          <w:p>
+            <w:pPr>
+              <w:spacing w:after="0" w:line="240" w:lineRule="auto"/>
+              <w:ind w:left="0" w:right="0" w:firstLine="0"/>
+              <w:rPr>
+                <w:b/>
+                <w:sz w:val="22"/>
+                <w:lang w:val="en-GB"/>
+              </w:rPr>
+            </w:pPr>
+            <w:r>
+              <w:rPr>
+                <w:b/>
+                <w:sz w:val="22"/>
+                <w:lang w:val="en-GB"/>
+              </w:rPr>
+              <w:t>Description</w:t>
+            </w:r>
+          </w:p>
+        </w:tc>
+      </w:tr>
+      <w:tr>
+        <w:trPr>
+          <w:trHeight w:val="364"/>
+        </w:trPr>
+        <w:tc>
+          <w:tcPr>
+            <w:tcW w:w="2552" w:type="dxa"/>
+          </w:tcPr>
+          <w:p>
+            <w:pPr>
+              <w:spacing w:after="0" w:line="240" w:lineRule="auto"/>
+              <w:ind w:left="0" w:right="0" w:firstLine="0"/>
+              <w:jc w:val="left"/>
+              <w:rPr>
+                <w:b/>
+                <w:sz w:val="22"/>
+                <w:lang w:val="en-GB"/>
+              </w:rPr>
+            </w:pPr>
+            <w:proofErr w:type="spellStart"/>
+            <w:r>
+              <w:rPr>
+                <w:b/>
+                <w:sz w:val="22"/>
+                <w:lang w:val="en-GB"/>
+              </w:rPr>
+              <w:t>signIn</w:t>
+            </w:r>
+            <w:proofErr w:type="spellEnd"/>
+            <w:r>
+              <w:rPr>
+                <w:b/>
+                <w:sz w:val="22"/>
+                <w:lang w:val="en-GB"/>
+              </w:rPr>
+              <w:t>(user)</w:t>
+            </w:r>
+          </w:p>
+        </w:tc>
+        <w:tc>
+          <w:tcPr>
+            <w:tcW w:w="4394" w:type="dxa"/>
+          </w:tcPr>
+          <w:p>
+            <w:pPr>
+              <w:spacing w:after="0" w:line="240" w:lineRule="auto"/>
+              <w:ind w:left="0" w:right="0" w:firstLine="0"/>
+              <w:rPr>
+                <w:sz w:val="22"/>
+                <w:lang w:val="en-GB"/>
+              </w:rPr>
+            </w:pPr>
+            <w:r>
+              <w:rPr>
+                <w:sz w:val="22"/>
+                <w:lang w:val="en-GB"/>
+              </w:rPr>
+              <w:t>Used for user subscription, the parameter represents the user object containing all the information, such as first name, last name, ID card, Driving Licence, …</w:t>
+            </w:r>
+          </w:p>
+          <w:p>
+            <w:pPr>
+              <w:spacing w:after="0" w:line="240" w:lineRule="auto"/>
+              <w:ind w:left="0" w:right="0" w:firstLine="0"/>
+              <w:rPr>
+                <w:sz w:val="22"/>
+                <w:lang w:val="en-GB"/>
+              </w:rPr>
+            </w:pPr>
+            <w:r>
+              <w:rPr>
+                <w:sz w:val="22"/>
+                <w:lang w:val="en-GB"/>
+              </w:rPr>
+              <w:t>The result of the call is the correct subscription or the error on some provided information.</w:t>
+            </w:r>
+          </w:p>
+        </w:tc>
+      </w:tr>
+      <w:tr>
+        <w:trPr>
+          <w:trHeight w:val="378"/>
+        </w:trPr>
+        <w:tc>
+          <w:tcPr>
+            <w:tcW w:w="2552" w:type="dxa"/>
+          </w:tcPr>
+          <w:p>
+            <w:pPr>
+              <w:spacing w:after="0" w:line="240" w:lineRule="auto"/>
+              <w:ind w:left="0" w:right="0" w:firstLine="0"/>
+              <w:jc w:val="left"/>
+              <w:rPr>
+                <w:b/>
+                <w:sz w:val="22"/>
+                <w:lang w:val="en-GB"/>
+              </w:rPr>
+            </w:pPr>
+            <w:proofErr w:type="spellStart"/>
+            <w:r>
+              <w:rPr>
+                <w:b/>
+                <w:sz w:val="22"/>
+                <w:lang w:val="en-GB"/>
+              </w:rPr>
+              <w:t>logIn</w:t>
+            </w:r>
+            <w:proofErr w:type="spellEnd"/>
+            <w:r>
+              <w:rPr>
+                <w:b/>
+                <w:sz w:val="22"/>
+                <w:lang w:val="en-GB"/>
+              </w:rPr>
+              <w:t>(user, pass)</w:t>
+            </w:r>
+          </w:p>
+        </w:tc>
+        <w:tc>
+          <w:tcPr>
+            <w:tcW w:w="4394" w:type="dxa"/>
+          </w:tcPr>
+          <w:p>
+            <w:pPr>
+              <w:spacing w:after="0" w:line="240" w:lineRule="auto"/>
+              <w:ind w:left="0" w:right="0" w:firstLine="0"/>
+              <w:rPr>
+                <w:sz w:val="22"/>
+                <w:lang w:val="en-GB"/>
+              </w:rPr>
+            </w:pPr>
+            <w:r>
+              <w:rPr>
+                <w:sz w:val="22"/>
+                <w:lang w:val="en-GB"/>
+              </w:rPr>
+              <w:t>Method provided to let users or operators access to their respective applications.</w:t>
+            </w:r>
+            <w:r>
+              <w:rPr>
+                <w:sz w:val="22"/>
+                <w:lang w:val="en-GB"/>
+              </w:rPr>
+              <w:t xml:space="preserve"> As a result, if the data is valid, the user controller receives an acknowledgment. Otherwise, an error string is sent.</w:t>
+            </w:r>
+          </w:p>
+        </w:tc>
+      </w:tr>
+      <w:tr>
+        <w:trPr>
+          <w:trHeight w:val="364"/>
+        </w:trPr>
+        <w:tc>
+          <w:tcPr>
+            <w:tcW w:w="2552" w:type="dxa"/>
+          </w:tcPr>
+          <w:p>
+            <w:pPr>
+              <w:spacing w:after="0" w:line="240" w:lineRule="auto"/>
+              <w:ind w:left="0" w:right="0" w:firstLine="0"/>
+              <w:jc w:val="left"/>
+              <w:rPr>
+                <w:b/>
+                <w:sz w:val="22"/>
+                <w:lang w:val="en-GB"/>
+              </w:rPr>
+            </w:pPr>
+            <w:proofErr w:type="spellStart"/>
+            <w:r>
+              <w:rPr>
+                <w:b/>
+                <w:sz w:val="22"/>
+                <w:lang w:val="en-GB"/>
+              </w:rPr>
+              <w:t>logOut</w:t>
+            </w:r>
+            <w:proofErr w:type="spellEnd"/>
+            <w:r>
+              <w:rPr>
+                <w:b/>
+                <w:sz w:val="22"/>
+                <w:lang w:val="en-GB"/>
+              </w:rPr>
+              <w:t>(user)</w:t>
+            </w:r>
+          </w:p>
+        </w:tc>
+        <w:tc>
+          <w:tcPr>
+            <w:tcW w:w="4394" w:type="dxa"/>
+          </w:tcPr>
+          <w:p>
+            <w:pPr>
+              <w:spacing w:after="0" w:line="240" w:lineRule="auto"/>
+              <w:ind w:left="0" w:right="0" w:firstLine="0"/>
+              <w:rPr>
+                <w:sz w:val="22"/>
+                <w:lang w:val="en-GB"/>
+              </w:rPr>
+            </w:pPr>
+            <w:r>
+              <w:rPr>
+                <w:sz w:val="22"/>
+                <w:lang w:val="en-GB"/>
+              </w:rPr>
+              <w:t>Used to exit from user account.</w:t>
+            </w:r>
+            <w:r>
+              <w:rPr>
+                <w:sz w:val="22"/>
+                <w:lang w:val="en-GB"/>
+              </w:rPr>
+              <w:t xml:space="preserve"> This only leads to a valid response.</w:t>
+            </w:r>
+          </w:p>
+        </w:tc>
+      </w:tr>
+      <w:tr>
+        <w:trPr>
+          <w:trHeight w:val="364"/>
+        </w:trPr>
+        <w:tc>
+          <w:tcPr>
+            <w:tcW w:w="2552" w:type="dxa"/>
+          </w:tcPr>
+          <w:p>
+            <w:pPr>
+              <w:spacing w:after="0" w:line="240" w:lineRule="auto"/>
+              <w:ind w:left="0" w:right="0" w:firstLine="0"/>
+              <w:jc w:val="left"/>
+              <w:rPr>
+                <w:b/>
+                <w:sz w:val="22"/>
+                <w:lang w:val="en-GB"/>
+              </w:rPr>
+            </w:pPr>
+            <w:proofErr w:type="spellStart"/>
+            <w:r>
+              <w:rPr>
+                <w:b/>
+                <w:sz w:val="22"/>
+                <w:lang w:val="en-GB"/>
+              </w:rPr>
+              <w:lastRenderedPageBreak/>
+              <w:t>reserveCar</w:t>
+            </w:r>
+            <w:proofErr w:type="spellEnd"/>
+            <w:r>
+              <w:rPr>
+                <w:b/>
+                <w:sz w:val="22"/>
+                <w:lang w:val="en-GB"/>
+              </w:rPr>
+              <w:t xml:space="preserve">(user, </w:t>
+            </w:r>
+            <w:proofErr w:type="spellStart"/>
+            <w:r>
+              <w:rPr>
+                <w:b/>
+                <w:sz w:val="22"/>
+                <w:lang w:val="en-GB"/>
+              </w:rPr>
+              <w:t>carId</w:t>
+            </w:r>
+            <w:proofErr w:type="spellEnd"/>
+            <w:r>
+              <w:rPr>
+                <w:b/>
+                <w:sz w:val="22"/>
+                <w:lang w:val="en-GB"/>
+              </w:rPr>
+              <w:t>)</w:t>
+            </w:r>
+          </w:p>
+        </w:tc>
+        <w:tc>
+          <w:tcPr>
+            <w:tcW w:w="4394" w:type="dxa"/>
+          </w:tcPr>
+          <w:p>
+            <w:pPr>
+              <w:spacing w:after="0" w:line="240" w:lineRule="auto"/>
+              <w:ind w:left="0" w:right="0" w:firstLine="0"/>
+              <w:rPr>
+                <w:sz w:val="22"/>
+                <w:lang w:val="en-GB"/>
+              </w:rPr>
+            </w:pPr>
+            <w:r>
+              <w:rPr>
+                <w:sz w:val="22"/>
+                <w:lang w:val="en-GB"/>
+              </w:rPr>
+              <w:t xml:space="preserve">Method used by the user to reserve a car using the mobile application. The input parameters are the user and the </w:t>
+            </w:r>
+            <w:proofErr w:type="spellStart"/>
+            <w:r>
+              <w:rPr>
+                <w:sz w:val="22"/>
+                <w:lang w:val="en-GB"/>
+              </w:rPr>
+              <w:t>carId</w:t>
+            </w:r>
+            <w:proofErr w:type="spellEnd"/>
+            <w:r>
+              <w:rPr>
+                <w:sz w:val="22"/>
+                <w:lang w:val="en-GB"/>
+              </w:rPr>
+              <w:t xml:space="preserve">; the first one </w:t>
+            </w:r>
+            <w:r>
+              <w:rPr>
+                <w:sz w:val="22"/>
+                <w:lang w:val="en-GB"/>
+              </w:rPr>
+              <w:t>is used</w:t>
+            </w:r>
+            <w:r>
+              <w:rPr>
+                <w:sz w:val="22"/>
+                <w:lang w:val="en-GB"/>
+              </w:rPr>
+              <w:t xml:space="preserve"> to track the user for the incoming request and the second one to refer to the car and access its details. The method will send a valid response when the car is free and in a usable status. Otherwise, </w:t>
+            </w:r>
+            <w:r>
+              <w:rPr>
+                <w:sz w:val="22"/>
+                <w:lang w:val="en-GB"/>
+              </w:rPr>
+              <w:t>a fail message</w:t>
+            </w:r>
+            <w:r>
+              <w:rPr>
+                <w:sz w:val="22"/>
+                <w:lang w:val="en-GB"/>
+              </w:rPr>
+              <w:t xml:space="preserve"> will be </w:t>
+            </w:r>
+            <w:r>
+              <w:rPr>
+                <w:sz w:val="22"/>
+                <w:lang w:val="en-GB"/>
+              </w:rPr>
+              <w:t>sent</w:t>
+            </w:r>
+            <w:r>
+              <w:rPr>
+                <w:sz w:val="22"/>
+                <w:lang w:val="en-GB"/>
+              </w:rPr>
+              <w:t>.</w:t>
+            </w:r>
+          </w:p>
+        </w:tc>
+      </w:tr>
+      <w:tr>
+        <w:trPr>
+          <w:trHeight w:val="364"/>
+        </w:trPr>
+        <w:tc>
+          <w:tcPr>
+            <w:tcW w:w="2552" w:type="dxa"/>
+          </w:tcPr>
+          <w:p>
+            <w:pPr>
+              <w:spacing w:after="0" w:line="240" w:lineRule="auto"/>
+              <w:ind w:left="0" w:right="0" w:firstLine="0"/>
+              <w:jc w:val="left"/>
+              <w:rPr>
+                <w:b/>
+                <w:sz w:val="22"/>
+                <w:lang w:val="en-GB"/>
+              </w:rPr>
+            </w:pPr>
+            <w:proofErr w:type="spellStart"/>
+            <w:r>
+              <w:rPr>
+                <w:b/>
+                <w:sz w:val="22"/>
+                <w:lang w:val="en-GB"/>
+              </w:rPr>
+              <w:t>savingOptOn</w:t>
+            </w:r>
+            <w:proofErr w:type="spellEnd"/>
+            <w:r>
+              <w:rPr>
+                <w:b/>
+                <w:sz w:val="22"/>
+                <w:lang w:val="en-GB"/>
+              </w:rPr>
+              <w:t>(</w:t>
+            </w:r>
+            <w:proofErr w:type="spellStart"/>
+            <w:r>
+              <w:rPr>
+                <w:b/>
+                <w:sz w:val="22"/>
+                <w:lang w:val="en-GB"/>
+              </w:rPr>
+              <w:t>dest</w:t>
+            </w:r>
+            <w:proofErr w:type="spellEnd"/>
+            <w:r>
+              <w:rPr>
+                <w:b/>
+                <w:sz w:val="22"/>
+                <w:lang w:val="en-GB"/>
+              </w:rPr>
+              <w:t>)</w:t>
+            </w:r>
+          </w:p>
+        </w:tc>
+        <w:tc>
+          <w:tcPr>
+            <w:tcW w:w="4394" w:type="dxa"/>
+          </w:tcPr>
+          <w:p>
+            <w:pPr>
+              <w:spacing w:after="0" w:line="240" w:lineRule="auto"/>
+              <w:ind w:left="0" w:right="0" w:firstLine="0"/>
+              <w:rPr>
+                <w:sz w:val="22"/>
+                <w:lang w:val="en-GB"/>
+              </w:rPr>
+            </w:pPr>
+            <w:r>
+              <w:rPr>
+                <w:sz w:val="22"/>
+                <w:lang w:val="en-GB"/>
+              </w:rPr>
+              <w:t>Used when the user has opened the car. This method has the destination as an input, because the logic behind needs to find a suitable charging station. The result of this call is the suggested parking for the car, when the system finds an available power plug.</w:t>
+            </w:r>
+          </w:p>
+        </w:tc>
+      </w:tr>
+      <w:tr>
+        <w:trPr>
+          <w:trHeight w:val="364"/>
+        </w:trPr>
+        <w:tc>
+          <w:tcPr>
+            <w:tcW w:w="2552" w:type="dxa"/>
+          </w:tcPr>
+          <w:p>
+            <w:pPr>
+              <w:spacing w:after="0" w:line="240" w:lineRule="auto"/>
+              <w:ind w:left="0" w:right="0" w:firstLine="0"/>
+              <w:jc w:val="left"/>
+              <w:rPr>
+                <w:b/>
+                <w:sz w:val="22"/>
+                <w:lang w:val="en-GB"/>
+              </w:rPr>
+            </w:pPr>
+            <w:proofErr w:type="spellStart"/>
+            <w:r>
+              <w:rPr>
+                <w:b/>
+                <w:sz w:val="22"/>
+                <w:lang w:val="en-GB"/>
+              </w:rPr>
+              <w:t>finishRental</w:t>
+            </w:r>
+            <w:proofErr w:type="spellEnd"/>
+            <w:r>
+              <w:rPr>
+                <w:b/>
+                <w:sz w:val="22"/>
+                <w:lang w:val="en-GB"/>
+              </w:rPr>
+              <w:t>(user, car)</w:t>
+            </w:r>
+          </w:p>
+        </w:tc>
+        <w:tc>
+          <w:tcPr>
+            <w:tcW w:w="4394" w:type="dxa"/>
+          </w:tcPr>
+          <w:p>
+            <w:pPr>
+              <w:spacing w:after="0" w:line="240" w:lineRule="auto"/>
+              <w:ind w:left="0" w:right="0" w:firstLine="0"/>
+              <w:rPr>
+                <w:sz w:val="22"/>
+                <w:lang w:val="en-GB"/>
+              </w:rPr>
+            </w:pPr>
+            <w:r>
+              <w:rPr>
+                <w:sz w:val="22"/>
+                <w:lang w:val="en-GB"/>
+              </w:rPr>
+              <w:t xml:space="preserve">Method performed when the user finishes using the car. </w:t>
+            </w:r>
+            <w:r>
+              <w:rPr>
+                <w:sz w:val="22"/>
+                <w:lang w:val="en-GB"/>
+              </w:rPr>
+              <w:t>The parameters are the user and the car. The second one is necessary to validate the parking and to check the status of the car. The first one contains information about the rental, such as the time, to give as a response the acknowledgment and the final amount charged to the user. The method may give a fail message when the parking is not validated or in case of payment error.</w:t>
+            </w:r>
+          </w:p>
+        </w:tc>
+      </w:tr>
+      <w:tr>
+        <w:trPr>
+          <w:trHeight w:val="364"/>
+        </w:trPr>
+        <w:tc>
+          <w:tcPr>
+            <w:tcW w:w="2552" w:type="dxa"/>
+          </w:tcPr>
+          <w:p>
+            <w:pPr>
+              <w:spacing w:after="0" w:line="240" w:lineRule="auto"/>
+              <w:ind w:left="0" w:right="0" w:firstLine="0"/>
+              <w:jc w:val="left"/>
+              <w:rPr>
+                <w:b/>
+                <w:sz w:val="22"/>
+                <w:lang w:val="en-GB"/>
+              </w:rPr>
+            </w:pPr>
+            <w:proofErr w:type="spellStart"/>
+            <w:r>
+              <w:rPr>
+                <w:b/>
+                <w:sz w:val="22"/>
+                <w:lang w:val="en-GB"/>
+              </w:rPr>
+              <w:t>getCarsToFix</w:t>
+            </w:r>
+            <w:proofErr w:type="spellEnd"/>
+            <w:r>
+              <w:rPr>
+                <w:b/>
+                <w:sz w:val="22"/>
+                <w:lang w:val="en-GB"/>
+              </w:rPr>
+              <w:t>()</w:t>
+            </w:r>
+          </w:p>
+        </w:tc>
+        <w:tc>
+          <w:tcPr>
+            <w:tcW w:w="4394" w:type="dxa"/>
+          </w:tcPr>
+          <w:p>
+            <w:pPr>
+              <w:spacing w:after="0" w:line="240" w:lineRule="auto"/>
+              <w:ind w:left="0" w:right="0" w:firstLine="0"/>
+              <w:rPr>
+                <w:sz w:val="22"/>
+                <w:lang w:val="en-GB"/>
+              </w:rPr>
+            </w:pPr>
+            <w:r>
+              <w:rPr>
+                <w:sz w:val="22"/>
+                <w:lang w:val="en-GB"/>
+              </w:rPr>
+              <w:t>This method is reserved to operators and returns the list of the cars that need maintenance.</w:t>
+            </w:r>
+          </w:p>
+        </w:tc>
+      </w:tr>
+      <w:tr>
+        <w:trPr>
+          <w:trHeight w:val="364"/>
+        </w:trPr>
+        <w:tc>
+          <w:tcPr>
+            <w:tcW w:w="2552" w:type="dxa"/>
+          </w:tcPr>
+          <w:p>
+            <w:pPr>
+              <w:spacing w:after="0" w:line="240" w:lineRule="auto"/>
+              <w:ind w:left="0" w:right="0" w:firstLine="0"/>
+              <w:jc w:val="left"/>
+              <w:rPr>
+                <w:b/>
+                <w:sz w:val="22"/>
+                <w:lang w:val="en-GB"/>
+              </w:rPr>
+            </w:pPr>
+            <w:proofErr w:type="spellStart"/>
+            <w:r>
+              <w:rPr>
+                <w:b/>
+                <w:sz w:val="22"/>
+                <w:lang w:val="en-GB"/>
+              </w:rPr>
+              <w:t>takeInCharge</w:t>
+            </w:r>
+            <w:proofErr w:type="spellEnd"/>
+            <w:r>
+              <w:rPr>
+                <w:b/>
+                <w:sz w:val="22"/>
+                <w:lang w:val="en-GB"/>
+              </w:rPr>
+              <w:t>(op, car)</w:t>
+            </w:r>
+          </w:p>
+        </w:tc>
+        <w:tc>
+          <w:tcPr>
+            <w:tcW w:w="4394" w:type="dxa"/>
+          </w:tcPr>
+          <w:p>
+            <w:pPr>
+              <w:spacing w:after="0" w:line="240" w:lineRule="auto"/>
+              <w:ind w:left="0" w:right="0" w:firstLine="0"/>
+              <w:rPr>
+                <w:sz w:val="22"/>
+                <w:lang w:val="en-GB"/>
+              </w:rPr>
+            </w:pPr>
+            <w:r>
+              <w:rPr>
+                <w:sz w:val="22"/>
+                <w:lang w:val="en-GB"/>
+              </w:rPr>
+              <w:t>Used to manage the maintenance by one of the operators. The first parameter is the operator, provides the necessary details about him; the second one is the car, and contains its id.</w:t>
+            </w:r>
+          </w:p>
+          <w:p>
+            <w:pPr>
+              <w:spacing w:after="0" w:line="240" w:lineRule="auto"/>
+              <w:ind w:left="0" w:right="0" w:firstLine="0"/>
+              <w:rPr>
+                <w:sz w:val="22"/>
+                <w:lang w:val="en-GB"/>
+              </w:rPr>
+            </w:pPr>
+            <w:r>
+              <w:rPr>
+                <w:sz w:val="22"/>
+                <w:lang w:val="en-GB"/>
+              </w:rPr>
+              <w:t>The result may be the acknowledgment or the error (when the car has already been taken during the request time, for example).</w:t>
+            </w:r>
+          </w:p>
+        </w:tc>
+      </w:tr>
+      <w:tr>
+        <w:trPr>
+          <w:trHeight w:val="364"/>
+        </w:trPr>
+        <w:tc>
+          <w:tcPr>
+            <w:tcW w:w="2552" w:type="dxa"/>
+          </w:tcPr>
+          <w:p>
+            <w:pPr>
+              <w:spacing w:after="0" w:line="240" w:lineRule="auto"/>
+              <w:ind w:left="0" w:right="0" w:firstLine="0"/>
+              <w:jc w:val="left"/>
+              <w:rPr>
+                <w:b/>
+                <w:sz w:val="22"/>
+                <w:lang w:val="en-GB"/>
+              </w:rPr>
+            </w:pPr>
+            <w:proofErr w:type="spellStart"/>
+            <w:r>
+              <w:rPr>
+                <w:b/>
+                <w:sz w:val="22"/>
+                <w:lang w:val="en-GB"/>
+              </w:rPr>
+              <w:t>carFixed</w:t>
+            </w:r>
+            <w:proofErr w:type="spellEnd"/>
+            <w:r>
+              <w:rPr>
+                <w:b/>
+                <w:sz w:val="22"/>
+                <w:lang w:val="en-GB"/>
+              </w:rPr>
+              <w:t xml:space="preserve">(op, </w:t>
+            </w:r>
+            <w:proofErr w:type="spellStart"/>
+            <w:r>
+              <w:rPr>
+                <w:b/>
+                <w:sz w:val="22"/>
+                <w:lang w:val="en-GB"/>
+              </w:rPr>
+              <w:t>carId</w:t>
+            </w:r>
+            <w:proofErr w:type="spellEnd"/>
+            <w:r>
+              <w:rPr>
+                <w:b/>
+                <w:sz w:val="22"/>
+                <w:lang w:val="en-GB"/>
+              </w:rPr>
+              <w:t>)</w:t>
+            </w:r>
+          </w:p>
+        </w:tc>
+        <w:tc>
+          <w:tcPr>
+            <w:tcW w:w="4394" w:type="dxa"/>
+          </w:tcPr>
+          <w:p>
+            <w:pPr>
+              <w:spacing w:after="0" w:line="240" w:lineRule="auto"/>
+              <w:ind w:left="0" w:right="0" w:firstLine="0"/>
+              <w:rPr>
+                <w:sz w:val="22"/>
+                <w:lang w:val="en-GB"/>
+              </w:rPr>
+            </w:pPr>
+            <w:r>
+              <w:rPr>
+                <w:sz w:val="22"/>
+                <w:lang w:val="en-GB"/>
+              </w:rPr>
+              <w:t xml:space="preserve">The method is useful to inform the system that the car is fixed. This contains the information about the operator and the </w:t>
+            </w:r>
+            <w:proofErr w:type="spellStart"/>
+            <w:r>
+              <w:rPr>
+                <w:sz w:val="22"/>
+                <w:lang w:val="en-GB"/>
+              </w:rPr>
+              <w:t>carId</w:t>
+            </w:r>
+            <w:proofErr w:type="spellEnd"/>
+            <w:r>
+              <w:rPr>
+                <w:sz w:val="22"/>
+                <w:lang w:val="en-GB"/>
+              </w:rPr>
+              <w:t xml:space="preserve">, to check if the new status of the car is valid and to get all information about it. This method also recalls </w:t>
+            </w:r>
+            <w:r>
+              <w:rPr>
+                <w:sz w:val="22"/>
+                <w:lang w:val="en-GB"/>
+              </w:rPr>
+              <w:lastRenderedPageBreak/>
+              <w:t>the methods necessary to update the status of the car on the database.</w:t>
+            </w:r>
+          </w:p>
+          <w:p>
+            <w:pPr>
+              <w:spacing w:after="0" w:line="240" w:lineRule="auto"/>
+              <w:ind w:left="0" w:right="0" w:firstLine="0"/>
+              <w:rPr>
+                <w:sz w:val="22"/>
+                <w:lang w:val="en-GB"/>
+              </w:rPr>
+            </w:pPr>
+            <w:r>
+              <w:rPr>
+                <w:sz w:val="22"/>
+                <w:lang w:val="en-GB"/>
+              </w:rPr>
+              <w:t>The only response is the acknowledgment of the request.</w:t>
+            </w:r>
+          </w:p>
+        </w:tc>
+      </w:tr>
+    </w:tbl>
     <w:p>
       <w:pPr>
         <w:spacing w:after="120"/>
@@ -9153,22 +10279,6 @@
           <w:lang w:val="en-GB"/>
         </w:rPr>
       </w:pPr>
-      <w:r>
-        <w:rPr>
-          <w:sz w:val="22"/>
-          <w:lang w:val="en-GB"/>
-        </w:rPr>
-        <w:t>lockCar(</w:t>
-      </w:r>
-      <w:bookmarkStart w:id="21" w:name="_GoBack"/>
-      <w:bookmarkEnd w:id="21"/>
-      <w:r>
-        <w:rPr>
-          <w:sz w:val="22"/>
-          <w:lang w:val="en-GB"/>
-        </w:rPr>
-        <w:t>)</w:t>
-      </w:r>
     </w:p>
     <w:p>
       <w:pPr>
@@ -9191,15 +10301,519 @@
           <w:lang w:val="en-GB"/>
         </w:rPr>
       </w:pPr>
-      <w:bookmarkStart w:id="22" w:name="_Toc469218513"/>
+      <w:bookmarkStart w:id="21" w:name="_Toc469218513"/>
       <w:r>
         <w:rPr>
           <w:lang w:val="en-GB"/>
         </w:rPr>
         <w:t>Manage Information</w:t>
       </w:r>
-      <w:bookmarkEnd w:id="22"/>
-    </w:p>
+      <w:bookmarkEnd w:id="21"/>
+    </w:p>
+    <w:p>
+      <w:pPr>
+        <w:spacing w:after="120"/>
+        <w:ind w:left="0" w:right="2183" w:firstLine="0"/>
+        <w:rPr>
+          <w:sz w:val="22"/>
+          <w:lang w:val="en-GB"/>
+        </w:rPr>
+      </w:pPr>
+      <w:r>
+        <w:rPr>
+          <w:sz w:val="22"/>
+          <w:lang w:val="en-GB"/>
+        </w:rPr>
+        <w:t>T</w:t>
+      </w:r>
+      <w:r>
+        <w:rPr>
+          <w:sz w:val="22"/>
+          <w:lang w:val="en-GB"/>
+        </w:rPr>
+        <w:t>his</w:t>
+      </w:r>
+      <w:r>
+        <w:rPr>
+          <w:sz w:val="22"/>
+          <w:lang w:val="en-GB"/>
+        </w:rPr>
+        <w:t xml:space="preserve"> </w:t>
+      </w:r>
+      <w:r>
+        <w:rPr>
+          <w:sz w:val="22"/>
+          <w:lang w:val="en-GB"/>
+        </w:rPr>
+        <w:t xml:space="preserve">interface provides the methods to be implemented in the DAO components. </w:t>
+      </w:r>
+      <w:r>
+        <w:rPr>
+          <w:sz w:val="22"/>
+          <w:lang w:val="en-GB"/>
+        </w:rPr>
+        <w:t>Default</w:t>
+      </w:r>
+      <w:r>
+        <w:rPr>
+          <w:sz w:val="22"/>
+          <w:lang w:val="en-GB"/>
+        </w:rPr>
+        <w:t xml:space="preserve"> </w:t>
+      </w:r>
+      <w:r>
+        <w:rPr>
+          <w:sz w:val="22"/>
+          <w:lang w:val="en-GB"/>
+        </w:rPr>
+        <w:t>methods for the DAOs are the following:</w:t>
+      </w:r>
+    </w:p>
+    <w:tbl>
+      <w:tblPr>
+        <w:tblStyle w:val="Grigliatabella"/>
+        <w:tblW w:w="6946" w:type="dxa"/>
+        <w:tblBorders>
+          <w:top w:val="none" w:sz="0" w:space="0" w:color="auto"/>
+          <w:left w:val="none" w:sz="0" w:space="0" w:color="auto"/>
+          <w:bottom w:val="single" w:sz="12" w:space="0" w:color="auto"/>
+          <w:right w:val="none" w:sz="0" w:space="0" w:color="auto"/>
+          <w:insideH w:val="single" w:sz="12" w:space="0" w:color="auto"/>
+          <w:insideV w:val="single" w:sz="8" w:space="0" w:color="auto"/>
+        </w:tblBorders>
+        <w:tblCellMar>
+          <w:top w:w="57" w:type="dxa"/>
+          <w:bottom w:w="57" w:type="dxa"/>
+        </w:tblCellMar>
+        <w:tblLook w:val="04A0" w:firstRow="1" w:lastRow="0" w:firstColumn="1" w:lastColumn="0" w:noHBand="0" w:noVBand="1"/>
+      </w:tblPr>
+      <w:tblGrid>
+        <w:gridCol w:w="2552"/>
+        <w:gridCol w:w="4394"/>
+      </w:tblGrid>
+      <w:tr>
+        <w:trPr>
+          <w:trHeight w:val="364"/>
+        </w:trPr>
+        <w:tc>
+          <w:tcPr>
+            <w:tcW w:w="2552" w:type="dxa"/>
+          </w:tcPr>
+          <w:p>
+            <w:pPr>
+              <w:spacing w:after="0" w:line="240" w:lineRule="auto"/>
+              <w:ind w:left="0" w:right="0" w:firstLine="0"/>
+              <w:rPr>
+                <w:b/>
+                <w:sz w:val="22"/>
+                <w:lang w:val="en-GB"/>
+              </w:rPr>
+            </w:pPr>
+            <w:r>
+              <w:rPr>
+                <w:b/>
+                <w:sz w:val="22"/>
+                <w:lang w:val="en-GB"/>
+              </w:rPr>
+              <w:t>Method</w:t>
+            </w:r>
+          </w:p>
+        </w:tc>
+        <w:tc>
+          <w:tcPr>
+            <w:tcW w:w="4394" w:type="dxa"/>
+          </w:tcPr>
+          <w:p>
+            <w:pPr>
+              <w:spacing w:after="0" w:line="240" w:lineRule="auto"/>
+              <w:ind w:left="0" w:right="0" w:firstLine="0"/>
+              <w:rPr>
+                <w:b/>
+                <w:sz w:val="22"/>
+                <w:lang w:val="en-GB"/>
+              </w:rPr>
+            </w:pPr>
+            <w:r>
+              <w:rPr>
+                <w:b/>
+                <w:sz w:val="22"/>
+                <w:lang w:val="en-GB"/>
+              </w:rPr>
+              <w:t>Description</w:t>
+            </w:r>
+          </w:p>
+        </w:tc>
+      </w:tr>
+      <w:tr>
+        <w:trPr>
+          <w:trHeight w:val="364"/>
+        </w:trPr>
+        <w:tc>
+          <w:tcPr>
+            <w:tcW w:w="2552" w:type="dxa"/>
+          </w:tcPr>
+          <w:p>
+            <w:pPr>
+              <w:spacing w:after="0" w:line="240" w:lineRule="auto"/>
+              <w:ind w:left="0" w:right="0" w:firstLine="0"/>
+              <w:jc w:val="left"/>
+              <w:rPr>
+                <w:b/>
+                <w:sz w:val="22"/>
+                <w:lang w:val="en-GB"/>
+              </w:rPr>
+            </w:pPr>
+            <w:r>
+              <w:rPr>
+                <w:b/>
+                <w:sz w:val="22"/>
+                <w:lang w:val="en-GB"/>
+              </w:rPr>
+              <w:t>add</w:t>
+            </w:r>
+            <w:r>
+              <w:rPr>
+                <w:b/>
+                <w:sz w:val="22"/>
+                <w:lang w:val="en-GB"/>
+              </w:rPr>
+              <w:t>(</w:t>
+            </w:r>
+            <w:proofErr w:type="spellStart"/>
+            <w:r>
+              <w:rPr>
+                <w:b/>
+                <w:sz w:val="22"/>
+                <w:lang w:val="en-GB"/>
+              </w:rPr>
+              <w:t>obj</w:t>
+            </w:r>
+            <w:proofErr w:type="spellEnd"/>
+            <w:r>
+              <w:rPr>
+                <w:b/>
+                <w:sz w:val="22"/>
+                <w:lang w:val="en-GB"/>
+              </w:rPr>
+              <w:t>)</w:t>
+            </w:r>
+          </w:p>
+        </w:tc>
+        <w:tc>
+          <w:tcPr>
+            <w:tcW w:w="4394" w:type="dxa"/>
+          </w:tcPr>
+          <w:p>
+            <w:pPr>
+              <w:spacing w:after="0" w:line="240" w:lineRule="auto"/>
+              <w:ind w:left="0" w:right="0" w:firstLine="0"/>
+              <w:rPr>
+                <w:sz w:val="22"/>
+                <w:lang w:val="en-GB"/>
+              </w:rPr>
+            </w:pPr>
+            <w:r>
+              <w:rPr>
+                <w:sz w:val="22"/>
+                <w:lang w:val="en-GB"/>
+              </w:rPr>
+              <w:t xml:space="preserve">Used </w:t>
+            </w:r>
+            <w:r>
+              <w:rPr>
+                <w:sz w:val="22"/>
+                <w:lang w:val="en-GB"/>
+              </w:rPr>
+              <w:t>for INSERT operations. The response is the result of the execution on the database.</w:t>
+            </w:r>
+          </w:p>
+        </w:tc>
+      </w:tr>
+      <w:tr>
+        <w:trPr>
+          <w:trHeight w:val="378"/>
+        </w:trPr>
+        <w:tc>
+          <w:tcPr>
+            <w:tcW w:w="2552" w:type="dxa"/>
+          </w:tcPr>
+          <w:p>
+            <w:pPr>
+              <w:spacing w:after="0" w:line="240" w:lineRule="auto"/>
+              <w:ind w:left="0" w:right="0" w:firstLine="0"/>
+              <w:jc w:val="left"/>
+              <w:rPr>
+                <w:b/>
+                <w:sz w:val="22"/>
+                <w:lang w:val="en-GB"/>
+              </w:rPr>
+            </w:pPr>
+            <w:r>
+              <w:rPr>
+                <w:b/>
+                <w:sz w:val="22"/>
+                <w:lang w:val="en-GB"/>
+              </w:rPr>
+              <w:t>get</w:t>
+            </w:r>
+            <w:r>
+              <w:rPr>
+                <w:b/>
+                <w:sz w:val="22"/>
+                <w:lang w:val="en-GB"/>
+              </w:rPr>
+              <w:t>(</w:t>
+            </w:r>
+            <w:r>
+              <w:rPr>
+                <w:b/>
+                <w:sz w:val="22"/>
+                <w:lang w:val="en-GB"/>
+              </w:rPr>
+              <w:t>[</w:t>
+            </w:r>
+            <w:r>
+              <w:rPr>
+                <w:b/>
+                <w:sz w:val="22"/>
+                <w:lang w:val="en-GB"/>
+              </w:rPr>
+              <w:t>id</w:t>
+            </w:r>
+            <w:r>
+              <w:rPr>
+                <w:b/>
+                <w:sz w:val="22"/>
+                <w:lang w:val="en-GB"/>
+              </w:rPr>
+              <w:t>]</w:t>
+            </w:r>
+            <w:r>
+              <w:rPr>
+                <w:b/>
+                <w:sz w:val="22"/>
+                <w:lang w:val="en-GB"/>
+              </w:rPr>
+              <w:t>)</w:t>
+            </w:r>
+          </w:p>
+        </w:tc>
+        <w:tc>
+          <w:tcPr>
+            <w:tcW w:w="4394" w:type="dxa"/>
+          </w:tcPr>
+          <w:p>
+            <w:pPr>
+              <w:spacing w:after="0" w:line="240" w:lineRule="auto"/>
+              <w:ind w:left="0" w:right="0" w:firstLine="0"/>
+              <w:rPr>
+                <w:sz w:val="22"/>
+                <w:lang w:val="en-GB"/>
+              </w:rPr>
+            </w:pPr>
+            <w:r>
+              <w:rPr>
+                <w:sz w:val="22"/>
+                <w:lang w:val="en-GB"/>
+              </w:rPr>
+              <w:t>This method is used for SELECT queries. When the parameter</w:t>
+            </w:r>
+            <w:r>
+              <w:rPr>
+                <w:sz w:val="22"/>
+                <w:lang w:val="en-GB"/>
+              </w:rPr>
+              <w:t xml:space="preserve"> </w:t>
+            </w:r>
+            <w:r>
+              <w:rPr>
+                <w:sz w:val="22"/>
+                <w:lang w:val="en-GB"/>
+              </w:rPr>
+              <w:t>is empty, the method gives the list of all the elements, otherwise, it provides the information of the requested element.</w:t>
+            </w:r>
+          </w:p>
+          <w:p>
+            <w:pPr>
+              <w:spacing w:after="0" w:line="240" w:lineRule="auto"/>
+              <w:ind w:left="0" w:right="0" w:firstLine="0"/>
+              <w:rPr>
+                <w:sz w:val="22"/>
+                <w:lang w:val="en-GB"/>
+              </w:rPr>
+            </w:pPr>
+            <w:r>
+              <w:rPr>
+                <w:sz w:val="22"/>
+                <w:lang w:val="en-GB"/>
+              </w:rPr>
+              <w:t>The result is the set of objects retrieved.</w:t>
+            </w:r>
+          </w:p>
+        </w:tc>
+      </w:tr>
+      <w:tr>
+        <w:trPr>
+          <w:trHeight w:val="364"/>
+        </w:trPr>
+        <w:tc>
+          <w:tcPr>
+            <w:tcW w:w="2552" w:type="dxa"/>
+          </w:tcPr>
+          <w:p>
+            <w:pPr>
+              <w:spacing w:after="0" w:line="240" w:lineRule="auto"/>
+              <w:ind w:left="0" w:right="0" w:firstLine="0"/>
+              <w:jc w:val="left"/>
+              <w:rPr>
+                <w:b/>
+                <w:sz w:val="22"/>
+                <w:lang w:val="en-GB"/>
+              </w:rPr>
+            </w:pPr>
+            <w:r>
+              <w:rPr>
+                <w:b/>
+                <w:sz w:val="22"/>
+                <w:lang w:val="en-GB"/>
+              </w:rPr>
+              <w:t>set</w:t>
+            </w:r>
+            <w:r>
+              <w:rPr>
+                <w:b/>
+                <w:sz w:val="22"/>
+                <w:lang w:val="en-GB"/>
+              </w:rPr>
+              <w:t>(</w:t>
+            </w:r>
+            <w:proofErr w:type="spellStart"/>
+            <w:r>
+              <w:rPr>
+                <w:b/>
+                <w:sz w:val="22"/>
+                <w:lang w:val="en-GB"/>
+              </w:rPr>
+              <w:t>obj</w:t>
+            </w:r>
+            <w:proofErr w:type="spellEnd"/>
+            <w:r>
+              <w:rPr>
+                <w:b/>
+                <w:sz w:val="22"/>
+                <w:lang w:val="en-GB"/>
+              </w:rPr>
+              <w:t>)</w:t>
+            </w:r>
+          </w:p>
+        </w:tc>
+        <w:tc>
+          <w:tcPr>
+            <w:tcW w:w="4394" w:type="dxa"/>
+          </w:tcPr>
+          <w:p>
+            <w:pPr>
+              <w:spacing w:after="0" w:line="240" w:lineRule="auto"/>
+              <w:ind w:left="0" w:right="0" w:firstLine="0"/>
+              <w:rPr>
+                <w:sz w:val="22"/>
+                <w:lang w:val="en-GB"/>
+              </w:rPr>
+            </w:pPr>
+            <w:r>
+              <w:rPr>
+                <w:sz w:val="22"/>
+                <w:lang w:val="en-GB"/>
+              </w:rPr>
+              <w:t>Method used for UPDATE operations. The method gets the object to update with all its information, other than its identifier on the database.</w:t>
+            </w:r>
+            <w:r>
+              <w:rPr>
+                <w:sz w:val="22"/>
+                <w:lang w:val="en-GB"/>
+              </w:rPr>
+              <w:t xml:space="preserve"> The response is the result of the update.</w:t>
+            </w:r>
+          </w:p>
+        </w:tc>
+      </w:tr>
+      <w:tr>
+        <w:trPr>
+          <w:trHeight w:val="1380"/>
+        </w:trPr>
+        <w:tc>
+          <w:tcPr>
+            <w:tcW w:w="2552" w:type="dxa"/>
+          </w:tcPr>
+          <w:p>
+            <w:pPr>
+              <w:spacing w:after="0" w:line="240" w:lineRule="auto"/>
+              <w:ind w:left="0" w:right="0" w:firstLine="0"/>
+              <w:jc w:val="left"/>
+              <w:rPr>
+                <w:b/>
+                <w:sz w:val="22"/>
+                <w:lang w:val="en-GB"/>
+              </w:rPr>
+            </w:pPr>
+            <w:r>
+              <w:rPr>
+                <w:b/>
+                <w:sz w:val="22"/>
+                <w:lang w:val="en-GB"/>
+              </w:rPr>
+              <w:t>delete</w:t>
+            </w:r>
+            <w:r>
+              <w:rPr>
+                <w:b/>
+                <w:sz w:val="22"/>
+                <w:lang w:val="en-GB"/>
+              </w:rPr>
+              <w:t>(</w:t>
+            </w:r>
+            <w:r>
+              <w:rPr>
+                <w:b/>
+                <w:sz w:val="22"/>
+                <w:lang w:val="en-GB"/>
+              </w:rPr>
+              <w:t>[id]</w:t>
+            </w:r>
+            <w:r>
+              <w:rPr>
+                <w:b/>
+                <w:sz w:val="22"/>
+                <w:lang w:val="en-GB"/>
+              </w:rPr>
+              <w:t>)</w:t>
+            </w:r>
+          </w:p>
+        </w:tc>
+        <w:tc>
+          <w:tcPr>
+            <w:tcW w:w="4394" w:type="dxa"/>
+          </w:tcPr>
+          <w:p>
+            <w:pPr>
+              <w:spacing w:after="0" w:line="240" w:lineRule="auto"/>
+              <w:ind w:left="0" w:right="0" w:firstLine="0"/>
+              <w:rPr>
+                <w:sz w:val="22"/>
+                <w:lang w:val="en-GB"/>
+              </w:rPr>
+            </w:pPr>
+            <w:r>
+              <w:rPr>
+                <w:sz w:val="22"/>
+                <w:lang w:val="en-GB"/>
+              </w:rPr>
+              <w:t>Used to DELETE the object from the database, when the parameter is specified. Otherwise, this corresponds to a DELETE ALL on the database. As a response, the method gives the correct deletion or an error message.</w:t>
+            </w:r>
+          </w:p>
+        </w:tc>
+      </w:tr>
+    </w:tbl>
     <w:p>
       <w:pPr>
         <w:spacing w:after="120"/>
@@ -9231,7 +10845,7 @@
           <w:lang w:val="en-GB"/>
         </w:rPr>
       </w:pPr>
-      <w:bookmarkStart w:id="23" w:name="_Toc469218514"/>
+      <w:bookmarkStart w:id="22" w:name="_Toc469218514"/>
       <w:proofErr w:type="spellStart"/>
       <w:r>
         <w:rPr>
@@ -9239,9 +10853,624 @@
         </w:rPr>
         <w:t>DataInterface</w:t>
       </w:r>
-      <w:bookmarkEnd w:id="23"/>
+      <w:bookmarkEnd w:id="22"/>
       <w:proofErr w:type="spellEnd"/>
     </w:p>
+    <w:p>
+      <w:pPr>
+        <w:spacing w:after="120"/>
+        <w:ind w:left="0" w:right="2183" w:firstLine="0"/>
+        <w:rPr>
+          <w:sz w:val="22"/>
+          <w:lang w:val="en-GB"/>
+        </w:rPr>
+      </w:pPr>
+      <w:r>
+        <w:rPr>
+          <w:sz w:val="22"/>
+          <w:lang w:val="en-GB"/>
+        </w:rPr>
+        <w:t xml:space="preserve">The methods </w:t>
+      </w:r>
+      <w:r>
+        <w:rPr>
+          <w:sz w:val="22"/>
+          <w:lang w:val="en-GB"/>
+        </w:rPr>
+        <w:t xml:space="preserve">described </w:t>
+      </w:r>
+      <w:r>
+        <w:rPr>
+          <w:sz w:val="22"/>
+          <w:lang w:val="en-GB"/>
+        </w:rPr>
+        <w:t xml:space="preserve">in the following table are the ones used to send requests to the </w:t>
+      </w:r>
+      <w:proofErr w:type="spellStart"/>
+      <w:r>
+        <w:rPr>
+          <w:sz w:val="22"/>
+          <w:lang w:val="en-GB"/>
+        </w:rPr>
+        <w:t>DataService</w:t>
+      </w:r>
+      <w:proofErr w:type="spellEnd"/>
+      <w:r>
+        <w:rPr>
+          <w:sz w:val="22"/>
+          <w:lang w:val="en-GB"/>
+        </w:rPr>
+        <w:t>, that communicates with the physical cars and power plugs, as previously specified.</w:t>
+      </w:r>
+    </w:p>
+    <w:tbl>
+      <w:tblPr>
+        <w:tblStyle w:val="Grigliatabella"/>
+        <w:tblW w:w="6946" w:type="dxa"/>
+        <w:tblBorders>
+          <w:top w:val="none" w:sz="0" w:space="0" w:color="auto"/>
+          <w:left w:val="none" w:sz="0" w:space="0" w:color="auto"/>
+          <w:bottom w:val="single" w:sz="12" w:space="0" w:color="auto"/>
+          <w:right w:val="none" w:sz="0" w:space="0" w:color="auto"/>
+          <w:insideH w:val="single" w:sz="12" w:space="0" w:color="auto"/>
+          <w:insideV w:val="single" w:sz="8" w:space="0" w:color="auto"/>
+        </w:tblBorders>
+        <w:tblCellMar>
+          <w:top w:w="57" w:type="dxa"/>
+          <w:bottom w:w="57" w:type="dxa"/>
+        </w:tblCellMar>
+        <w:tblLook w:val="04A0" w:firstRow="1" w:lastRow="0" w:firstColumn="1" w:lastColumn="0" w:noHBand="0" w:noVBand="1"/>
+      </w:tblPr>
+      <w:tblGrid>
+        <w:gridCol w:w="2552"/>
+        <w:gridCol w:w="4394"/>
+      </w:tblGrid>
+      <w:tr>
+        <w:trPr>
+          <w:trHeight w:val="364"/>
+        </w:trPr>
+        <w:tc>
+          <w:tcPr>
+            <w:tcW w:w="2552" w:type="dxa"/>
+          </w:tcPr>
+          <w:p>
+            <w:pPr>
+              <w:spacing w:after="0" w:line="240" w:lineRule="auto"/>
+              <w:ind w:left="0" w:right="0" w:firstLine="0"/>
+              <w:rPr>
+                <w:b/>
+                <w:sz w:val="22"/>
+                <w:lang w:val="en-GB"/>
+              </w:rPr>
+            </w:pPr>
+            <w:r>
+              <w:rPr>
+                <w:b/>
+                <w:sz w:val="22"/>
+                <w:lang w:val="en-GB"/>
+              </w:rPr>
+              <w:lastRenderedPageBreak/>
+              <w:t>Method</w:t>
+            </w:r>
+          </w:p>
+        </w:tc>
+        <w:tc>
+          <w:tcPr>
+            <w:tcW w:w="4394" w:type="dxa"/>
+          </w:tcPr>
+          <w:p>
+            <w:pPr>
+              <w:spacing w:after="0" w:line="240" w:lineRule="auto"/>
+              <w:ind w:left="0" w:right="0" w:firstLine="0"/>
+              <w:rPr>
+                <w:b/>
+                <w:sz w:val="22"/>
+                <w:lang w:val="en-GB"/>
+              </w:rPr>
+            </w:pPr>
+            <w:r>
+              <w:rPr>
+                <w:b/>
+                <w:sz w:val="22"/>
+                <w:lang w:val="en-GB"/>
+              </w:rPr>
+              <w:t>Description</w:t>
+            </w:r>
+          </w:p>
+        </w:tc>
+      </w:tr>
+      <w:tr>
+        <w:trPr>
+          <w:trHeight w:val="364"/>
+        </w:trPr>
+        <w:tc>
+          <w:tcPr>
+            <w:tcW w:w="2552" w:type="dxa"/>
+          </w:tcPr>
+          <w:p>
+            <w:pPr>
+              <w:spacing w:after="0" w:line="240" w:lineRule="auto"/>
+              <w:ind w:left="0" w:right="0" w:firstLine="0"/>
+              <w:jc w:val="left"/>
+              <w:rPr>
+                <w:b/>
+                <w:sz w:val="22"/>
+                <w:lang w:val="en-GB"/>
+              </w:rPr>
+            </w:pPr>
+            <w:proofErr w:type="spellStart"/>
+            <w:r>
+              <w:rPr>
+                <w:b/>
+                <w:sz w:val="22"/>
+                <w:lang w:val="en-GB"/>
+              </w:rPr>
+              <w:t>get</w:t>
+            </w:r>
+            <w:r>
+              <w:rPr>
+                <w:b/>
+                <w:sz w:val="22"/>
+                <w:lang w:val="en-GB"/>
+              </w:rPr>
+              <w:t>All</w:t>
+            </w:r>
+            <w:r>
+              <w:rPr>
+                <w:b/>
+                <w:sz w:val="22"/>
+                <w:lang w:val="en-GB"/>
+              </w:rPr>
+              <w:t>Cars</w:t>
+            </w:r>
+            <w:proofErr w:type="spellEnd"/>
+            <w:r>
+              <w:rPr>
+                <w:b/>
+                <w:sz w:val="22"/>
+                <w:lang w:val="en-GB"/>
+              </w:rPr>
+              <w:t>()</w:t>
+            </w:r>
+          </w:p>
+        </w:tc>
+        <w:tc>
+          <w:tcPr>
+            <w:tcW w:w="4394" w:type="dxa"/>
+          </w:tcPr>
+          <w:p>
+            <w:pPr>
+              <w:spacing w:after="0" w:line="240" w:lineRule="auto"/>
+              <w:ind w:left="0" w:right="0" w:firstLine="0"/>
+              <w:rPr>
+                <w:sz w:val="22"/>
+                <w:lang w:val="en-GB"/>
+              </w:rPr>
+            </w:pPr>
+            <w:r>
+              <w:rPr>
+                <w:sz w:val="22"/>
+                <w:lang w:val="en-GB"/>
+              </w:rPr>
+              <w:t xml:space="preserve">The method </w:t>
+            </w:r>
+            <w:r>
+              <w:rPr>
+                <w:sz w:val="22"/>
+                <w:lang w:val="en-GB"/>
+              </w:rPr>
+              <w:t>provides</w:t>
+            </w:r>
+            <w:r>
+              <w:rPr>
+                <w:sz w:val="22"/>
+                <w:lang w:val="en-GB"/>
+              </w:rPr>
+              <w:t xml:space="preserve"> the list of all the cars. </w:t>
+            </w:r>
+          </w:p>
+        </w:tc>
+      </w:tr>
+      <w:tr>
+        <w:trPr>
+          <w:trHeight w:val="378"/>
+        </w:trPr>
+        <w:tc>
+          <w:tcPr>
+            <w:tcW w:w="2552" w:type="dxa"/>
+          </w:tcPr>
+          <w:p>
+            <w:pPr>
+              <w:spacing w:after="0" w:line="240" w:lineRule="auto"/>
+              <w:ind w:left="0" w:right="0" w:firstLine="0"/>
+              <w:jc w:val="left"/>
+              <w:rPr>
+                <w:b/>
+                <w:sz w:val="22"/>
+                <w:lang w:val="en-GB"/>
+              </w:rPr>
+            </w:pPr>
+            <w:proofErr w:type="spellStart"/>
+            <w:r>
+              <w:rPr>
+                <w:b/>
+                <w:sz w:val="22"/>
+                <w:lang w:val="en-GB"/>
+              </w:rPr>
+              <w:t>getCarInfo</w:t>
+            </w:r>
+            <w:proofErr w:type="spellEnd"/>
+            <w:r>
+              <w:rPr>
+                <w:b/>
+                <w:sz w:val="22"/>
+                <w:lang w:val="en-GB"/>
+              </w:rPr>
+              <w:t>(</w:t>
+            </w:r>
+            <w:proofErr w:type="spellStart"/>
+            <w:r>
+              <w:rPr>
+                <w:b/>
+                <w:sz w:val="22"/>
+                <w:lang w:val="en-GB"/>
+              </w:rPr>
+              <w:t>carId</w:t>
+            </w:r>
+            <w:proofErr w:type="spellEnd"/>
+            <w:r>
+              <w:rPr>
+                <w:b/>
+                <w:sz w:val="22"/>
+                <w:lang w:val="en-GB"/>
+              </w:rPr>
+              <w:t>)</w:t>
+            </w:r>
+          </w:p>
+        </w:tc>
+        <w:tc>
+          <w:tcPr>
+            <w:tcW w:w="4394" w:type="dxa"/>
+          </w:tcPr>
+          <w:p>
+            <w:pPr>
+              <w:spacing w:after="0" w:line="240" w:lineRule="auto"/>
+              <w:ind w:left="0" w:right="0" w:firstLine="0"/>
+              <w:rPr>
+                <w:sz w:val="22"/>
+                <w:lang w:val="en-GB"/>
+              </w:rPr>
+            </w:pPr>
+            <w:r>
+              <w:rPr>
+                <w:sz w:val="22"/>
+                <w:lang w:val="en-GB"/>
+              </w:rPr>
+              <w:t>The</w:t>
+            </w:r>
+            <w:r>
+              <w:rPr>
+                <w:sz w:val="22"/>
+                <w:lang w:val="en-GB"/>
+              </w:rPr>
+              <w:t xml:space="preserve"> input of this method</w:t>
+            </w:r>
+            <w:r>
+              <w:rPr>
+                <w:sz w:val="22"/>
+                <w:lang w:val="en-GB"/>
+              </w:rPr>
+              <w:t xml:space="preserve"> is the </w:t>
+            </w:r>
+            <w:proofErr w:type="spellStart"/>
+            <w:r>
+              <w:rPr>
+                <w:sz w:val="22"/>
+                <w:lang w:val="en-GB"/>
+              </w:rPr>
+              <w:t>carId</w:t>
+            </w:r>
+            <w:proofErr w:type="spellEnd"/>
+            <w:r>
+              <w:rPr>
+                <w:sz w:val="22"/>
+                <w:lang w:val="en-GB"/>
+              </w:rPr>
+              <w:t xml:space="preserve">. </w:t>
+            </w:r>
+            <w:r>
+              <w:rPr>
+                <w:sz w:val="22"/>
+                <w:lang w:val="en-GB"/>
+              </w:rPr>
+              <w:t xml:space="preserve">This is used to get the details of the specified car. The </w:t>
+            </w:r>
+            <w:proofErr w:type="spellStart"/>
+            <w:r>
+              <w:rPr>
+                <w:sz w:val="22"/>
+                <w:lang w:val="en-GB"/>
+              </w:rPr>
+              <w:t>DataService</w:t>
+            </w:r>
+            <w:proofErr w:type="spellEnd"/>
+            <w:r>
+              <w:rPr>
+                <w:sz w:val="22"/>
+                <w:lang w:val="en-GB"/>
+              </w:rPr>
+              <w:t xml:space="preserve"> obtains all the information and sends them in the response.</w:t>
+            </w:r>
+          </w:p>
+        </w:tc>
+      </w:tr>
+      <w:tr>
+        <w:trPr>
+          <w:trHeight w:val="364"/>
+        </w:trPr>
+        <w:tc>
+          <w:tcPr>
+            <w:tcW w:w="2552" w:type="dxa"/>
+          </w:tcPr>
+          <w:p>
+            <w:pPr>
+              <w:spacing w:after="0" w:line="240" w:lineRule="auto"/>
+              <w:ind w:left="0" w:right="0" w:firstLine="0"/>
+              <w:jc w:val="left"/>
+              <w:rPr>
+                <w:b/>
+                <w:sz w:val="22"/>
+                <w:lang w:val="en-GB"/>
+              </w:rPr>
+            </w:pPr>
+            <w:proofErr w:type="spellStart"/>
+            <w:r>
+              <w:rPr>
+                <w:b/>
+                <w:sz w:val="22"/>
+                <w:lang w:val="en-GB"/>
+              </w:rPr>
+              <w:t>get</w:t>
+            </w:r>
+            <w:r>
+              <w:rPr>
+                <w:b/>
+                <w:sz w:val="22"/>
+                <w:lang w:val="en-GB"/>
+              </w:rPr>
+              <w:t>All</w:t>
+            </w:r>
+            <w:r>
+              <w:rPr>
+                <w:b/>
+                <w:sz w:val="22"/>
+                <w:lang w:val="en-GB"/>
+              </w:rPr>
+              <w:t>PowerPlugs</w:t>
+            </w:r>
+            <w:proofErr w:type="spellEnd"/>
+            <w:r>
+              <w:rPr>
+                <w:b/>
+                <w:sz w:val="22"/>
+                <w:lang w:val="en-GB"/>
+              </w:rPr>
+              <w:t>()</w:t>
+            </w:r>
+          </w:p>
+        </w:tc>
+        <w:tc>
+          <w:tcPr>
+            <w:tcW w:w="4394" w:type="dxa"/>
+          </w:tcPr>
+          <w:p>
+            <w:pPr>
+              <w:spacing w:after="0" w:line="240" w:lineRule="auto"/>
+              <w:ind w:left="0" w:right="0" w:firstLine="0"/>
+              <w:rPr>
+                <w:sz w:val="22"/>
+                <w:lang w:val="en-GB"/>
+              </w:rPr>
+            </w:pPr>
+            <w:r>
+              <w:rPr>
+                <w:sz w:val="22"/>
+                <w:lang w:val="en-GB"/>
+              </w:rPr>
+              <w:t>Method used to get the list of all the power plugs.</w:t>
+            </w:r>
+          </w:p>
+        </w:tc>
+      </w:tr>
+      <w:tr>
+        <w:trPr>
+          <w:trHeight w:val="364"/>
+        </w:trPr>
+        <w:tc>
+          <w:tcPr>
+            <w:tcW w:w="2552" w:type="dxa"/>
+          </w:tcPr>
+          <w:p>
+            <w:pPr>
+              <w:spacing w:after="0" w:line="240" w:lineRule="auto"/>
+              <w:ind w:left="0" w:right="0" w:firstLine="0"/>
+              <w:jc w:val="left"/>
+              <w:rPr>
+                <w:b/>
+                <w:sz w:val="22"/>
+                <w:lang w:val="en-GB"/>
+              </w:rPr>
+            </w:pPr>
+            <w:proofErr w:type="spellStart"/>
+            <w:r>
+              <w:rPr>
+                <w:b/>
+                <w:sz w:val="22"/>
+                <w:lang w:val="en-GB"/>
+              </w:rPr>
+              <w:t>getPowerPlug</w:t>
+            </w:r>
+            <w:proofErr w:type="spellEnd"/>
+            <w:r>
+              <w:rPr>
+                <w:b/>
+                <w:sz w:val="22"/>
+                <w:lang w:val="en-GB"/>
+              </w:rPr>
+              <w:t>(</w:t>
+            </w:r>
+            <w:proofErr w:type="spellStart"/>
+            <w:r>
+              <w:rPr>
+                <w:b/>
+                <w:sz w:val="22"/>
+                <w:lang w:val="en-GB"/>
+              </w:rPr>
+              <w:t>plugId</w:t>
+            </w:r>
+            <w:proofErr w:type="spellEnd"/>
+            <w:r>
+              <w:rPr>
+                <w:b/>
+                <w:sz w:val="22"/>
+                <w:lang w:val="en-GB"/>
+              </w:rPr>
+              <w:t>)</w:t>
+            </w:r>
+          </w:p>
+        </w:tc>
+        <w:tc>
+          <w:tcPr>
+            <w:tcW w:w="4394" w:type="dxa"/>
+          </w:tcPr>
+          <w:p>
+            <w:pPr>
+              <w:spacing w:after="0" w:line="240" w:lineRule="auto"/>
+              <w:ind w:left="0" w:right="0" w:firstLine="0"/>
+              <w:rPr>
+                <w:sz w:val="22"/>
+                <w:lang w:val="en-GB"/>
+              </w:rPr>
+            </w:pPr>
+            <w:r>
+              <w:rPr>
+                <w:sz w:val="22"/>
+                <w:lang w:val="en-GB"/>
+              </w:rPr>
+              <w:t xml:space="preserve">This method is used to get the status of the </w:t>
+            </w:r>
+            <w:r>
+              <w:rPr>
+                <w:sz w:val="22"/>
+                <w:lang w:val="en-GB"/>
+              </w:rPr>
+              <w:t>power plug</w:t>
+            </w:r>
+            <w:r>
+              <w:rPr>
+                <w:sz w:val="22"/>
+                <w:lang w:val="en-GB"/>
+              </w:rPr>
+              <w:t>, whose id is specified as a parameter.</w:t>
+            </w:r>
+          </w:p>
+        </w:tc>
+      </w:tr>
+      <w:tr>
+        <w:trPr>
+          <w:trHeight w:val="1742"/>
+        </w:trPr>
+        <w:tc>
+          <w:tcPr>
+            <w:tcW w:w="2552" w:type="dxa"/>
+          </w:tcPr>
+          <w:p>
+            <w:pPr>
+              <w:spacing w:after="0" w:line="240" w:lineRule="auto"/>
+              <w:ind w:left="0" w:right="0" w:firstLine="0"/>
+              <w:jc w:val="left"/>
+              <w:rPr>
+                <w:b/>
+                <w:sz w:val="22"/>
+                <w:lang w:val="en-GB"/>
+              </w:rPr>
+            </w:pPr>
+            <w:proofErr w:type="spellStart"/>
+            <w:r>
+              <w:rPr>
+                <w:b/>
+                <w:sz w:val="22"/>
+                <w:lang w:val="en-GB"/>
+              </w:rPr>
+              <w:t>setPowerPlug</w:t>
+            </w:r>
+            <w:proofErr w:type="spellEnd"/>
+            <w:r>
+              <w:rPr>
+                <w:b/>
+                <w:sz w:val="22"/>
+                <w:lang w:val="en-GB"/>
+              </w:rPr>
+              <w:t>(</w:t>
+            </w:r>
+            <w:proofErr w:type="spellStart"/>
+            <w:r>
+              <w:rPr>
+                <w:b/>
+                <w:sz w:val="22"/>
+                <w:lang w:val="en-GB"/>
+              </w:rPr>
+              <w:t>plugId</w:t>
+            </w:r>
+            <w:proofErr w:type="spellEnd"/>
+            <w:r>
+              <w:rPr>
+                <w:b/>
+                <w:sz w:val="22"/>
+                <w:lang w:val="en-GB"/>
+              </w:rPr>
+              <w:t>)</w:t>
+            </w:r>
+          </w:p>
+        </w:tc>
+        <w:tc>
+          <w:tcPr>
+            <w:tcW w:w="4394" w:type="dxa"/>
+          </w:tcPr>
+          <w:p>
+            <w:pPr>
+              <w:spacing w:after="0" w:line="240" w:lineRule="auto"/>
+              <w:ind w:left="0" w:right="0" w:firstLine="0"/>
+              <w:rPr>
+                <w:sz w:val="22"/>
+                <w:lang w:val="en-GB"/>
+              </w:rPr>
+            </w:pPr>
+            <w:r>
+              <w:rPr>
+                <w:sz w:val="22"/>
+                <w:lang w:val="en-GB"/>
+              </w:rPr>
+              <w:t xml:space="preserve">This method is called when the application needs to set the status of the power plug. It refers to the case in which the money saving option is enabled. </w:t>
+            </w:r>
+            <w:r>
+              <w:rPr>
+                <w:sz w:val="22"/>
+                <w:lang w:val="en-GB"/>
+              </w:rPr>
+              <w:t>When correctly reserved, the response is the acknowledgment of the request. Otherwise, a fail message is sent.</w:t>
+            </w:r>
+            <w:r>
+              <w:rPr>
+                <w:sz w:val="22"/>
+                <w:lang w:val="en-GB"/>
+              </w:rPr>
+              <w:t xml:space="preserve"> </w:t>
+            </w:r>
+          </w:p>
+        </w:tc>
+      </w:tr>
+    </w:tbl>
     <w:p>
       <w:pPr>
         <w:spacing w:after="120"/>
@@ -9281,7 +11510,7 @@
         </w:rPr>
         <w:t xml:space="preserve"> </w:t>
       </w:r>
-      <w:bookmarkStart w:id="24" w:name="_Toc469218515"/>
+      <w:bookmarkStart w:id="23" w:name="_Toc469218515"/>
       <w:r>
         <w:rPr>
           <w:sz w:val="28"/>
@@ -9289,7 +11518,7 @@
         </w:rPr>
         <w:t>Selected architectural styles and patterns</w:t>
       </w:r>
-      <w:bookmarkEnd w:id="24"/>
+      <w:bookmarkEnd w:id="23"/>
     </w:p>
     <w:p>
       <w:pPr>
@@ -9302,14 +11531,14 @@
           <w:lang w:val="en-GB"/>
         </w:rPr>
       </w:pPr>
-      <w:bookmarkStart w:id="25" w:name="_Toc469218516"/>
+      <w:bookmarkStart w:id="24" w:name="_Toc469218516"/>
       <w:r>
         <w:rPr>
           <w:lang w:val="en-GB"/>
         </w:rPr>
         <w:t>Architectur</w:t>
       </w:r>
-      <w:bookmarkEnd w:id="25"/>
+      <w:bookmarkEnd w:id="24"/>
       <w:r>
         <w:rPr>
           <w:lang w:val="en-GB"/>
@@ -9322,15 +11551,19 @@
         <w:spacing w:after="120"/>
         <w:ind w:left="0" w:right="2183" w:firstLine="0"/>
         <w:rPr>
-          <w:lang w:val="en-GB"/>
-        </w:rPr>
-      </w:pPr>
+          <w:sz w:val="22"/>
+          <w:lang w:val="en-GB"/>
+        </w:rPr>
+      </w:pPr>
+      <w:bookmarkStart w:id="25" w:name="_GoBack"/>
+      <w:bookmarkEnd w:id="25"/>
     </w:p>
     <w:p>
       <w:pPr>
         <w:spacing w:after="120"/>
         <w:ind w:left="0" w:right="2183" w:firstLine="0"/>
         <w:rPr>
+          <w:sz w:val="22"/>
           <w:lang w:val="en-GB"/>
         </w:rPr>
       </w:pPr>
@@ -9428,7 +11661,6 @@
           <w:sz w:val="22"/>
           <w:lang w:val="en-GB"/>
         </w:rPr>
-        <w:lastRenderedPageBreak/>
         <w:t>Client server</w:t>
       </w:r>
     </w:p>
@@ -9459,6 +11691,7 @@
           <w:sz w:val="28"/>
           <w:lang w:val="en-GB"/>
         </w:rPr>
+        <w:lastRenderedPageBreak/>
         <w:t xml:space="preserve"> </w:t>
       </w:r>
       <w:bookmarkStart w:id="27" w:name="_Toc469218518"/>
@@ -23481,7 +25714,7 @@
       <w:rPr>
         <w:noProof/>
       </w:rPr>
-      <w:t>21</w:t>
+      <w:t>33</w:t>
     </w:r>
     <w:r>
       <w:fldChar w:fldCharType="end"/>
@@ -24113,6 +26346,119 @@
     </w:lvl>
   </w:abstractNum>
   <w:abstractNum w:abstractNumId="5" w15:restartNumberingAfterBreak="0">
+    <w:nsid w:val="23187D93"/>
+    <w:multiLevelType w:val="hybridMultilevel"/>
+    <w:tmpl w:val="844CF42A"/>
+    <w:lvl w:ilvl="0" w:tplc="04100001">
+      <w:start w:val="1"/>
+      <w:numFmt w:val="bullet"/>
+      <w:lvlText w:val=""/>
+      <w:lvlJc w:val="left"/>
+      <w:pPr>
+        <w:ind w:left="720" w:hanging="360"/>
+      </w:pPr>
+      <w:rPr>
+        <w:rFonts w:ascii="Symbol" w:hAnsi="Symbol" w:hint="default"/>
+      </w:rPr>
+    </w:lvl>
+    <w:lvl w:ilvl="1" w:tplc="04100003">
+      <w:start w:val="1"/>
+      <w:numFmt w:val="bullet"/>
+      <w:lvlText w:val="o"/>
+      <w:lvlJc w:val="left"/>
+      <w:pPr>
+        <w:ind w:left="1440" w:hanging="360"/>
+      </w:pPr>
+      <w:rPr>
+        <w:rFonts w:ascii="Courier New" w:hAnsi="Courier New" w:cs="Courier New" w:hint="default"/>
+      </w:rPr>
+    </w:lvl>
+    <w:lvl w:ilvl="2" w:tplc="04100005" w:tentative="1">
+      <w:start w:val="1"/>
+      <w:numFmt w:val="bullet"/>
+      <w:lvlText w:val=""/>
+      <w:lvlJc w:val="left"/>
+      <w:pPr>
+        <w:ind w:left="2160" w:hanging="360"/>
+      </w:pPr>
+      <w:rPr>
+        <w:rFonts w:ascii="Wingdings" w:hAnsi="Wingdings" w:hint="default"/>
+      </w:rPr>
+    </w:lvl>
+    <w:lvl w:ilvl="3" w:tplc="04100001" w:tentative="1">
+      <w:start w:val="1"/>
+      <w:numFmt w:val="bullet"/>
+      <w:lvlText w:val=""/>
+      <w:lvlJc w:val="left"/>
+      <w:pPr>
+        <w:ind w:left="2880" w:hanging="360"/>
+      </w:pPr>
+      <w:rPr>
+        <w:rFonts w:ascii="Symbol" w:hAnsi="Symbol" w:hint="default"/>
+      </w:rPr>
+    </w:lvl>
+    <w:lvl w:ilvl="4" w:tplc="04100003" w:tentative="1">
+      <w:start w:val="1"/>
+      <w:numFmt w:val="bullet"/>
+      <w:lvlText w:val="o"/>
+      <w:lvlJc w:val="left"/>
+      <w:pPr>
+        <w:ind w:left="3600" w:hanging="360"/>
+      </w:pPr>
+      <w:rPr>
+        <w:rFonts w:ascii="Courier New" w:hAnsi="Courier New" w:cs="Courier New" w:hint="default"/>
+      </w:rPr>
+    </w:lvl>
+    <w:lvl w:ilvl="5" w:tplc="04100005" w:tentative="1">
+      <w:start w:val="1"/>
+      <w:numFmt w:val="bullet"/>
+      <w:lvlText w:val=""/>
+      <w:lvlJc w:val="left"/>
+      <w:pPr>
+        <w:ind w:left="4320" w:hanging="360"/>
+      </w:pPr>
+      <w:rPr>
+        <w:rFonts w:ascii="Wingdings" w:hAnsi="Wingdings" w:hint="default"/>
+      </w:rPr>
+    </w:lvl>
+    <w:lvl w:ilvl="6" w:tplc="04100001" w:tentative="1">
+      <w:start w:val="1"/>
+      <w:numFmt w:val="bullet"/>
+      <w:lvlText w:val=""/>
+      <w:lvlJc w:val="left"/>
+      <w:pPr>
+        <w:ind w:left="5040" w:hanging="360"/>
+      </w:pPr>
+      <w:rPr>
+        <w:rFonts w:ascii="Symbol" w:hAnsi="Symbol" w:hint="default"/>
+      </w:rPr>
+    </w:lvl>
+    <w:lvl w:ilvl="7" w:tplc="04100003" w:tentative="1">
+      <w:start w:val="1"/>
+      <w:numFmt w:val="bullet"/>
+      <w:lvlText w:val="o"/>
+      <w:lvlJc w:val="left"/>
+      <w:pPr>
+        <w:ind w:left="5760" w:hanging="360"/>
+      </w:pPr>
+      <w:rPr>
+        <w:rFonts w:ascii="Courier New" w:hAnsi="Courier New" w:cs="Courier New" w:hint="default"/>
+      </w:rPr>
+    </w:lvl>
+    <w:lvl w:ilvl="8" w:tplc="04100005" w:tentative="1">
+      <w:start w:val="1"/>
+      <w:numFmt w:val="bullet"/>
+      <w:lvlText w:val=""/>
+      <w:lvlJc w:val="left"/>
+      <w:pPr>
+        <w:ind w:left="6480" w:hanging="360"/>
+      </w:pPr>
+      <w:rPr>
+        <w:rFonts w:ascii="Wingdings" w:hAnsi="Wingdings" w:hint="default"/>
+      </w:rPr>
+    </w:lvl>
+  </w:abstractNum>
+  <w:abstractNum w:abstractNumId="6" w15:restartNumberingAfterBreak="0">
     <w:nsid w:val="2A0D60B0"/>
     <w:multiLevelType w:val="multilevel"/>
     <w:tmpl w:val="E98E7FA8"/>
@@ -24235,7 +26581,7 @@
       </w:rPr>
     </w:lvl>
   </w:abstractNum>
-  <w:abstractNum w:abstractNumId="6" w15:restartNumberingAfterBreak="0">
+  <w:abstractNum w:abstractNumId="7" w15:restartNumberingAfterBreak="0">
     <w:nsid w:val="375E466A"/>
     <w:multiLevelType w:val="hybridMultilevel"/>
     <w:tmpl w:val="3C9CA9BE"/>
@@ -24348,7 +26694,7 @@
       </w:rPr>
     </w:lvl>
   </w:abstractNum>
-  <w:abstractNum w:abstractNumId="7" w15:restartNumberingAfterBreak="0">
+  <w:abstractNum w:abstractNumId="8" w15:restartNumberingAfterBreak="0">
     <w:nsid w:val="39D44A92"/>
     <w:multiLevelType w:val="hybridMultilevel"/>
     <w:tmpl w:val="F29E57FE"/>
@@ -24461,7 +26807,7 @@
       </w:rPr>
     </w:lvl>
   </w:abstractNum>
-  <w:abstractNum w:abstractNumId="8" w15:restartNumberingAfterBreak="0">
+  <w:abstractNum w:abstractNumId="9" w15:restartNumberingAfterBreak="0">
     <w:nsid w:val="4FAD6660"/>
     <w:multiLevelType w:val="multilevel"/>
     <w:tmpl w:val="C800637E"/>
@@ -24582,7 +26928,7 @@
       </w:rPr>
     </w:lvl>
   </w:abstractNum>
-  <w:abstractNum w:abstractNumId="9" w15:restartNumberingAfterBreak="0">
+  <w:abstractNum w:abstractNumId="10" w15:restartNumberingAfterBreak="0">
     <w:nsid w:val="597514AA"/>
     <w:multiLevelType w:val="multilevel"/>
     <w:tmpl w:val="C800637E"/>
@@ -24703,7 +27049,7 @@
       </w:rPr>
     </w:lvl>
   </w:abstractNum>
-  <w:abstractNum w:abstractNumId="10" w15:restartNumberingAfterBreak="0">
+  <w:abstractNum w:abstractNumId="11" w15:restartNumberingAfterBreak="0">
     <w:nsid w:val="6B864150"/>
     <w:multiLevelType w:val="hybridMultilevel"/>
     <w:tmpl w:val="09D21FC8"/>
@@ -24816,7 +27162,7 @@
       </w:rPr>
     </w:lvl>
   </w:abstractNum>
-  <w:abstractNum w:abstractNumId="11" w15:restartNumberingAfterBreak="0">
+  <w:abstractNum w:abstractNumId="12" w15:restartNumberingAfterBreak="0">
     <w:nsid w:val="75371B7A"/>
     <w:multiLevelType w:val="multilevel"/>
     <w:tmpl w:val="2468F0F8"/>
@@ -24939,7 +27285,7 @@
       </w:rPr>
     </w:lvl>
   </w:abstractNum>
-  <w:abstractNum w:abstractNumId="12" w15:restartNumberingAfterBreak="0">
+  <w:abstractNum w:abstractNumId="13" w15:restartNumberingAfterBreak="0">
     <w:nsid w:val="7F332BB0"/>
     <w:multiLevelType w:val="hybridMultilevel"/>
     <w:tmpl w:val="08A879FC"/>
@@ -25052,31 +27398,31 @@
     </w:lvl>
   </w:abstractNum>
   <w:num w:numId="1">
-    <w:abstractNumId w:val="10"/>
+    <w:abstractNumId w:val="11"/>
   </w:num>
   <w:num w:numId="2">
-    <w:abstractNumId w:val="8"/>
+    <w:abstractNumId w:val="9"/>
   </w:num>
   <w:num w:numId="3">
-    <w:abstractNumId w:val="5"/>
+    <w:abstractNumId w:val="6"/>
   </w:num>
   <w:num w:numId="4">
     <w:abstractNumId w:val="3"/>
   </w:num>
   <w:num w:numId="5">
-    <w:abstractNumId w:val="11"/>
+    <w:abstractNumId w:val="12"/>
   </w:num>
   <w:num w:numId="6">
-    <w:abstractNumId w:val="9"/>
+    <w:abstractNumId w:val="10"/>
   </w:num>
   <w:num w:numId="7">
     <w:abstractNumId w:val="0"/>
   </w:num>
   <w:num w:numId="8">
-    <w:abstractNumId w:val="7"/>
+    <w:abstractNumId w:val="8"/>
   </w:num>
   <w:num w:numId="9">
-    <w:abstractNumId w:val="6"/>
+    <w:abstractNumId w:val="7"/>
   </w:num>
   <w:num w:numId="10">
     <w:abstractNumId w:val="2"/>
@@ -25085,10 +27431,13 @@
     <w:abstractNumId w:val="4"/>
   </w:num>
   <w:num w:numId="12">
-    <w:abstractNumId w:val="12"/>
+    <w:abstractNumId w:val="13"/>
   </w:num>
   <w:num w:numId="13">
     <w:abstractNumId w:val="1"/>
+  </w:num>
+  <w:num w:numId="14">
+    <w:abstractNumId w:val="5"/>
   </w:num>
   <w:numIdMacAtCleanup w:val="6"/>
 </w:numbering>
@@ -26081,7 +28430,7 @@
 </file>
 
 <file path=customXml/itemProps1.xml><?xml version="1.0" encoding="utf-8"?>
-<ds:datastoreItem xmlns:ds="http://schemas.openxmlformats.org/officeDocument/2006/customXml" ds:itemID="{4E96C63B-532B-4237-86D5-90DE408FC303}">
+<ds:datastoreItem xmlns:ds="http://schemas.openxmlformats.org/officeDocument/2006/customXml" ds:itemID="{A8DB4CA5-4398-49DB-AFC9-0A86FC3BA897}">
   <ds:schemaRefs>
     <ds:schemaRef ds:uri="http://schemas.openxmlformats.org/officeDocument/2006/bibliography"/>
   </ds:schemaRefs>

</xml_diff>